<commit_message>
add .net core console app
</commit_message>
<xml_diff>
--- a/Documents/IronPdf/IronPdf .NET Core .docx
+++ b/Documents/IronPdf/IronPdf .NET Core .docx
@@ -844,8 +844,6 @@
             <w:t>Contents</w:t>
           </w:r>
         </w:p>
-        <w:bookmarkStart w:id="0" w:name="_GoBack"/>
-        <w:bookmarkEnd w:id="0"/>
         <w:p>
           <w:pPr>
             <w:pStyle w:val="TOC1"/>
@@ -2752,12 +2750,12 @@
       <w:pPr>
         <w:pStyle w:val="Heading1"/>
       </w:pPr>
-      <w:bookmarkStart w:id="1" w:name="_Toc29160062"/>
+      <w:bookmarkStart w:id="0" w:name="_Toc29160062"/>
       <w:r>
         <w:lastRenderedPageBreak/>
         <w:t>Introduction</w:t>
       </w:r>
-      <w:bookmarkEnd w:id="1"/>
+      <w:bookmarkEnd w:id="0"/>
       <w:r>
         <w:t xml:space="preserve"> </w:t>
       </w:r>
@@ -2818,11 +2816,11 @@
       <w:pPr>
         <w:pStyle w:val="Heading1"/>
       </w:pPr>
-      <w:bookmarkStart w:id="2" w:name="_Toc29160063"/>
+      <w:bookmarkStart w:id="1" w:name="_Toc29160063"/>
       <w:r>
         <w:t>Document Organization</w:t>
       </w:r>
-      <w:bookmarkEnd w:id="2"/>
+      <w:bookmarkEnd w:id="1"/>
     </w:p>
     <w:p>
       <w:pPr>
@@ -3043,7 +3041,7 @@
       <w:pPr>
         <w:pStyle w:val="Heading1"/>
       </w:pPr>
-      <w:bookmarkStart w:id="3" w:name="_Toc29160064"/>
+      <w:bookmarkStart w:id="2" w:name="_Toc29160064"/>
       <w:r>
         <w:t xml:space="preserve">Chapter </w:t>
       </w:r>
@@ -3057,7 +3055,7 @@
       <w:r>
         <w:t>IronPdf</w:t>
       </w:r>
-      <w:bookmarkEnd w:id="3"/>
+      <w:bookmarkEnd w:id="2"/>
       <w:proofErr w:type="spellEnd"/>
     </w:p>
     <w:p>
@@ -3117,13 +3115,13 @@
       <w:pPr>
         <w:pStyle w:val="Heading2"/>
       </w:pPr>
-      <w:bookmarkStart w:id="4" w:name="_Toc20164792"/>
-      <w:bookmarkStart w:id="5" w:name="_Toc29160065"/>
+      <w:bookmarkStart w:id="3" w:name="_Toc20164792"/>
+      <w:bookmarkStart w:id="4" w:name="_Toc29160065"/>
       <w:r>
         <w:t>Install using NuGet</w:t>
       </w:r>
+      <w:bookmarkEnd w:id="3"/>
       <w:bookmarkEnd w:id="4"/>
-      <w:bookmarkEnd w:id="5"/>
     </w:p>
     <w:p>
       <w:r>
@@ -3142,14 +3140,14 @@
       <w:pPr>
         <w:pStyle w:val="Heading3"/>
       </w:pPr>
-      <w:bookmarkStart w:id="6" w:name="_Toc20164793"/>
-      <w:bookmarkStart w:id="7" w:name="_Toc29160066"/>
+      <w:bookmarkStart w:id="5" w:name="_Toc20164793"/>
+      <w:bookmarkStart w:id="6" w:name="_Toc29160066"/>
       <w:r>
         <w:lastRenderedPageBreak/>
         <w:t>Using NuGet Package Manager</w:t>
       </w:r>
+      <w:bookmarkEnd w:id="5"/>
       <w:bookmarkEnd w:id="6"/>
-      <w:bookmarkEnd w:id="7"/>
       <w:r>
         <w:t xml:space="preserve"> </w:t>
       </w:r>
@@ -3404,17 +3402,17 @@
       <w:pPr>
         <w:pStyle w:val="Heading3"/>
       </w:pPr>
-      <w:bookmarkStart w:id="8" w:name="_Toc20164794"/>
-      <w:bookmarkStart w:id="9" w:name="_Toc29160067"/>
+      <w:bookmarkStart w:id="7" w:name="_Toc20164794"/>
+      <w:bookmarkStart w:id="8" w:name="_Toc29160067"/>
       <w:r>
         <w:lastRenderedPageBreak/>
         <w:t>Using NuGet Package Console</w:t>
       </w:r>
+      <w:bookmarkEnd w:id="7"/>
+      <w:r>
+        <w:t xml:space="preserve"> manager</w:t>
+      </w:r>
       <w:bookmarkEnd w:id="8"/>
-      <w:r>
-        <w:t xml:space="preserve"> manager</w:t>
-      </w:r>
-      <w:bookmarkEnd w:id="9"/>
       <w:r>
         <w:t xml:space="preserve"> </w:t>
       </w:r>
@@ -3562,7 +3560,7 @@
       <w:pPr>
         <w:pStyle w:val="Heading3"/>
       </w:pPr>
-      <w:bookmarkStart w:id="10" w:name="_Toc29160068"/>
+      <w:bookmarkStart w:id="9" w:name="_Toc29160068"/>
       <w:r>
         <w:t>Sample</w:t>
       </w:r>
@@ -3583,7 +3581,7 @@
       <w:r>
         <w:t xml:space="preserve"> Console Application</w:t>
       </w:r>
-      <w:bookmarkEnd w:id="10"/>
+      <w:bookmarkEnd w:id="9"/>
       <w:r>
         <w:t xml:space="preserve"> </w:t>
       </w:r>
@@ -3597,7 +3595,7 @@
       <w:pPr>
         <w:pStyle w:val="Heading3"/>
       </w:pPr>
-      <w:bookmarkStart w:id="11" w:name="_Toc29160069"/>
+      <w:bookmarkStart w:id="10" w:name="_Toc29160069"/>
       <w:r>
         <w:t>Sample</w:t>
       </w:r>
@@ -3624,7 +3622,7 @@
       <w:r>
         <w:t xml:space="preserve"> Application</w:t>
       </w:r>
-      <w:bookmarkEnd w:id="11"/>
+      <w:bookmarkEnd w:id="10"/>
       <w:r>
         <w:t xml:space="preserve"> </w:t>
       </w:r>
@@ -3633,7 +3631,7 @@
       <w:pPr>
         <w:pStyle w:val="Heading1"/>
       </w:pPr>
-      <w:bookmarkStart w:id="12" w:name="_Toc29160070"/>
+      <w:bookmarkStart w:id="11" w:name="_Toc29160070"/>
       <w:r>
         <w:t xml:space="preserve">Chapter </w:t>
       </w:r>
@@ -3645,46 +3643,996 @@
       </w:r>
       <w:r>
         <w:t>Pdf</w:t>
+      </w:r>
+      <w:bookmarkEnd w:id="11"/>
+    </w:p>
+    <w:p>
+      <w:pPr>
+        <w:pStyle w:val="Heading2"/>
+      </w:pPr>
+      <w:bookmarkStart w:id="12" w:name="_Toc29160071"/>
+      <w:r>
+        <w:t>Convert online website to Pdf</w:t>
       </w:r>
       <w:bookmarkEnd w:id="12"/>
     </w:p>
     <w:p>
       <w:pPr>
-        <w:pStyle w:val="Heading2"/>
-      </w:pPr>
-      <w:bookmarkStart w:id="13" w:name="_Toc29160071"/>
-      <w:r>
-        <w:t>Convert online website to Pdf</w:t>
+        <w:pStyle w:val="Heading3"/>
+      </w:pPr>
+      <w:bookmarkStart w:id="13" w:name="_Toc29160072"/>
+      <w:r>
+        <w:t xml:space="preserve">Sample: </w:t>
+      </w:r>
+      <w:proofErr w:type="spellStart"/>
+      <w:r>
+        <w:t>ConvertUrlToPdf</w:t>
+      </w:r>
+      <w:proofErr w:type="spellEnd"/>
+      <w:r>
+        <w:t xml:space="preserve"> console application</w:t>
       </w:r>
       <w:bookmarkEnd w:id="13"/>
+      <w:r>
+        <w:t xml:space="preserve"> </w:t>
+      </w:r>
     </w:p>
     <w:p>
-      <w:pPr>
-        <w:pStyle w:val="Heading3"/>
-      </w:pPr>
-      <w:bookmarkStart w:id="14" w:name="_Toc29160072"/>
-      <w:r>
-        <w:t xml:space="preserve">Sample: </w:t>
-      </w:r>
-      <w:proofErr w:type="spellStart"/>
-      <w:r>
-        <w:t>ConvertUrlToPdf</w:t>
-      </w:r>
-      <w:proofErr w:type="spellEnd"/>
-      <w:r>
-        <w:t xml:space="preserve"> console application</w:t>
-      </w:r>
-      <w:bookmarkEnd w:id="14"/>
-      <w:r>
-        <w:t xml:space="preserve"> </w:t>
+      <w:r>
+        <w:t xml:space="preserve">Follow coming steps to create new Asp.NET MVC Project </w:t>
       </w:r>
     </w:p>
     <w:p>
       <w:pPr>
+        <w:pStyle w:val="ListParagraph"/>
+        <w:numPr>
+          <w:ilvl w:val="0"/>
+          <w:numId w:val="6"/>
+        </w:numPr>
+      </w:pPr>
+      <w:r>
+        <w:t xml:space="preserve">Open visual studio </w:t>
+      </w:r>
+      <w:r>
+        <w:br/>
+      </w:r>
+      <w:r>
+        <w:rPr>
+          <w:noProof/>
+        </w:rPr>
+        <w:drawing>
+          <wp:inline distT="0" distB="0" distL="0" distR="0" wp14:anchorId="549815DB" wp14:editId="3EAD2FFC">
+            <wp:extent cx="3108960" cy="1927635"/>
+            <wp:effectExtent l="0" t="0" r="0" b="0"/>
+            <wp:docPr id="2" name="Picture 2"/>
+            <wp:cNvGraphicFramePr>
+              <a:graphicFrameLocks xmlns:a="http://schemas.openxmlformats.org/drawingml/2006/main" noChangeAspect="1"/>
+            </wp:cNvGraphicFramePr>
+            <a:graphic xmlns:a="http://schemas.openxmlformats.org/drawingml/2006/main">
+              <a:graphicData uri="http://schemas.openxmlformats.org/drawingml/2006/picture">
+                <pic:pic xmlns:pic="http://schemas.openxmlformats.org/drawingml/2006/picture">
+                  <pic:nvPicPr>
+                    <pic:cNvPr id="0" name="Picture 1"/>
+                    <pic:cNvPicPr>
+                      <a:picLocks noChangeAspect="1" noChangeArrowheads="1"/>
+                    </pic:cNvPicPr>
+                  </pic:nvPicPr>
+                  <pic:blipFill>
+                    <a:blip r:embed="rId14" cstate="print">
+                      <a:extLst>
+                        <a:ext uri="{28A0092B-C50C-407E-A947-70E740481C1C}">
+                          <a14:useLocalDpi xmlns:a14="http://schemas.microsoft.com/office/drawing/2010/main" val="0"/>
+                        </a:ext>
+                      </a:extLst>
+                    </a:blip>
+                    <a:srcRect/>
+                    <a:stretch>
+                      <a:fillRect/>
+                    </a:stretch>
+                  </pic:blipFill>
+                  <pic:spPr bwMode="auto">
+                    <a:xfrm>
+                      <a:off x="0" y="0"/>
+                      <a:ext cx="3127457" cy="1939103"/>
+                    </a:xfrm>
+                    <a:prstGeom prst="rect">
+                      <a:avLst/>
+                    </a:prstGeom>
+                    <a:noFill/>
+                    <a:ln>
+                      <a:noFill/>
+                    </a:ln>
+                  </pic:spPr>
+                </pic:pic>
+              </a:graphicData>
+            </a:graphic>
+          </wp:inline>
+        </w:drawing>
+      </w:r>
+    </w:p>
+    <w:p>
+      <w:pPr>
+        <w:pStyle w:val="ListParagraph"/>
+        <w:numPr>
+          <w:ilvl w:val="0"/>
+          <w:numId w:val="6"/>
+        </w:numPr>
+      </w:pPr>
+      <w:r>
+        <w:lastRenderedPageBreak/>
+        <w:t xml:space="preserve">Choose </w:t>
+      </w:r>
+      <w:r>
+        <w:t>C</w:t>
+      </w:r>
+      <w:r>
+        <w:t xml:space="preserve">reate new project </w:t>
+      </w:r>
+      <w:r>
+        <w:t xml:space="preserve"> </w:t>
+      </w:r>
+      <w:r>
+        <w:br/>
+      </w:r>
+      <w:r>
+        <w:rPr>
+          <w:noProof/>
+        </w:rPr>
+        <w:drawing>
+          <wp:inline distT="0" distB="0" distL="0" distR="0" wp14:anchorId="5FB34E53" wp14:editId="47EF2E08">
+            <wp:extent cx="3581400" cy="4632960"/>
+            <wp:effectExtent l="0" t="0" r="0" b="0"/>
+            <wp:docPr id="3" name="Picture 3"/>
+            <wp:cNvGraphicFramePr>
+              <a:graphicFrameLocks xmlns:a="http://schemas.openxmlformats.org/drawingml/2006/main" noChangeAspect="1"/>
+            </wp:cNvGraphicFramePr>
+            <a:graphic xmlns:a="http://schemas.openxmlformats.org/drawingml/2006/main">
+              <a:graphicData uri="http://schemas.openxmlformats.org/drawingml/2006/picture">
+                <pic:pic xmlns:pic="http://schemas.openxmlformats.org/drawingml/2006/picture">
+                  <pic:nvPicPr>
+                    <pic:cNvPr id="0" name="Picture 2"/>
+                    <pic:cNvPicPr>
+                      <a:picLocks noChangeAspect="1" noChangeArrowheads="1"/>
+                    </pic:cNvPicPr>
+                  </pic:nvPicPr>
+                  <pic:blipFill>
+                    <a:blip r:embed="rId15">
+                      <a:extLst>
+                        <a:ext uri="{28A0092B-C50C-407E-A947-70E740481C1C}">
+                          <a14:useLocalDpi xmlns:a14="http://schemas.microsoft.com/office/drawing/2010/main" val="0"/>
+                        </a:ext>
+                      </a:extLst>
+                    </a:blip>
+                    <a:srcRect/>
+                    <a:stretch>
+                      <a:fillRect/>
+                    </a:stretch>
+                  </pic:blipFill>
+                  <pic:spPr bwMode="auto">
+                    <a:xfrm>
+                      <a:off x="0" y="0"/>
+                      <a:ext cx="3581400" cy="4632960"/>
+                    </a:xfrm>
+                    <a:prstGeom prst="rect">
+                      <a:avLst/>
+                    </a:prstGeom>
+                    <a:noFill/>
+                    <a:ln>
+                      <a:noFill/>
+                    </a:ln>
+                  </pic:spPr>
+                </pic:pic>
+              </a:graphicData>
+            </a:graphic>
+          </wp:inline>
+        </w:drawing>
+      </w:r>
+    </w:p>
+    <w:p>
+      <w:pPr>
+        <w:pStyle w:val="ListParagraph"/>
+        <w:numPr>
+          <w:ilvl w:val="0"/>
+          <w:numId w:val="6"/>
+        </w:numPr>
+      </w:pPr>
+      <w:r>
+        <w:lastRenderedPageBreak/>
+        <w:t>Choose Console App (.NET Core)</w:t>
+      </w:r>
+      <w:r>
+        <w:br/>
+      </w:r>
+      <w:r>
+        <w:rPr>
+          <w:noProof/>
+        </w:rPr>
+        <w:drawing>
+          <wp:inline distT="0" distB="0" distL="0" distR="0" wp14:anchorId="21C261CB" wp14:editId="190712B3">
+            <wp:extent cx="4079782" cy="4472940"/>
+            <wp:effectExtent l="0" t="0" r="0" b="3810"/>
+            <wp:docPr id="1" name="Picture 1"/>
+            <wp:cNvGraphicFramePr>
+              <a:graphicFrameLocks xmlns:a="http://schemas.openxmlformats.org/drawingml/2006/main" noChangeAspect="1"/>
+            </wp:cNvGraphicFramePr>
+            <a:graphic xmlns:a="http://schemas.openxmlformats.org/drawingml/2006/main">
+              <a:graphicData uri="http://schemas.openxmlformats.org/drawingml/2006/picture">
+                <pic:pic xmlns:pic="http://schemas.openxmlformats.org/drawingml/2006/picture">
+                  <pic:nvPicPr>
+                    <pic:cNvPr id="1" name=""/>
+                    <pic:cNvPicPr/>
+                  </pic:nvPicPr>
+                  <pic:blipFill>
+                    <a:blip r:embed="rId16"/>
+                    <a:stretch>
+                      <a:fillRect/>
+                    </a:stretch>
+                  </pic:blipFill>
+                  <pic:spPr>
+                    <a:xfrm>
+                      <a:off x="0" y="0"/>
+                      <a:ext cx="4096633" cy="4491415"/>
+                    </a:xfrm>
+                    <a:prstGeom prst="rect">
+                      <a:avLst/>
+                    </a:prstGeom>
+                  </pic:spPr>
+                </pic:pic>
+              </a:graphicData>
+            </a:graphic>
+          </wp:inline>
+        </w:drawing>
+      </w:r>
+    </w:p>
+    <w:p>
+      <w:pPr>
+        <w:pStyle w:val="ListParagraph"/>
+        <w:numPr>
+          <w:ilvl w:val="0"/>
+          <w:numId w:val="6"/>
+        </w:numPr>
+      </w:pPr>
+      <w:r>
+        <w:lastRenderedPageBreak/>
+        <w:t>Give our sample name “</w:t>
+      </w:r>
+      <w:proofErr w:type="spellStart"/>
+      <w:r>
+        <w:t>ConvertUrlToPdf</w:t>
+      </w:r>
+      <w:proofErr w:type="spellEnd"/>
+      <w:r>
+        <w:t xml:space="preserve">” and click create </w:t>
+      </w:r>
+      <w:r>
+        <w:br/>
+      </w:r>
+      <w:r>
+        <w:rPr>
+          <w:noProof/>
+        </w:rPr>
+        <w:drawing>
+          <wp:inline distT="0" distB="0" distL="0" distR="0" wp14:anchorId="3A464C09" wp14:editId="1FFE05E1">
+            <wp:extent cx="5943600" cy="4133215"/>
+            <wp:effectExtent l="0" t="0" r="0" b="635"/>
+            <wp:docPr id="6" name="Picture 6"/>
+            <wp:cNvGraphicFramePr>
+              <a:graphicFrameLocks xmlns:a="http://schemas.openxmlformats.org/drawingml/2006/main" noChangeAspect="1"/>
+            </wp:cNvGraphicFramePr>
+            <a:graphic xmlns:a="http://schemas.openxmlformats.org/drawingml/2006/main">
+              <a:graphicData uri="http://schemas.openxmlformats.org/drawingml/2006/picture">
+                <pic:pic xmlns:pic="http://schemas.openxmlformats.org/drawingml/2006/picture">
+                  <pic:nvPicPr>
+                    <pic:cNvPr id="1" name=""/>
+                    <pic:cNvPicPr/>
+                  </pic:nvPicPr>
+                  <pic:blipFill>
+                    <a:blip r:embed="rId17"/>
+                    <a:stretch>
+                      <a:fillRect/>
+                    </a:stretch>
+                  </pic:blipFill>
+                  <pic:spPr>
+                    <a:xfrm>
+                      <a:off x="0" y="0"/>
+                      <a:ext cx="5943600" cy="4133215"/>
+                    </a:xfrm>
+                    <a:prstGeom prst="rect">
+                      <a:avLst/>
+                    </a:prstGeom>
+                  </pic:spPr>
+                </pic:pic>
+              </a:graphicData>
+            </a:graphic>
+          </wp:inline>
+        </w:drawing>
+      </w:r>
+      <w:r>
+        <w:br/>
+      </w:r>
+    </w:p>
+    <w:p>
+      <w:pPr>
+        <w:pStyle w:val="ListParagraph"/>
+        <w:numPr>
+          <w:ilvl w:val="0"/>
+          <w:numId w:val="6"/>
+        </w:numPr>
+      </w:pPr>
+      <w:r>
+        <w:t>Now</w:t>
+      </w:r>
+      <w:r>
+        <w:t xml:space="preserve"> we have console application </w:t>
+      </w:r>
+      <w:r>
+        <w:t xml:space="preserve">created </w:t>
+      </w:r>
+      <w:r>
+        <w:br/>
+      </w:r>
+      <w:r>
+        <w:rPr>
+          <w:noProof/>
+        </w:rPr>
+        <w:drawing>
+          <wp:inline distT="0" distB="0" distL="0" distR="0" wp14:anchorId="5E91E97B" wp14:editId="11A2A202">
+            <wp:extent cx="5943600" cy="2829560"/>
+            <wp:effectExtent l="0" t="0" r="0" b="8890"/>
+            <wp:docPr id="7" name="Picture 7"/>
+            <wp:cNvGraphicFramePr>
+              <a:graphicFrameLocks xmlns:a="http://schemas.openxmlformats.org/drawingml/2006/main" noChangeAspect="1"/>
+            </wp:cNvGraphicFramePr>
+            <a:graphic xmlns:a="http://schemas.openxmlformats.org/drawingml/2006/main">
+              <a:graphicData uri="http://schemas.openxmlformats.org/drawingml/2006/picture">
+                <pic:pic xmlns:pic="http://schemas.openxmlformats.org/drawingml/2006/picture">
+                  <pic:nvPicPr>
+                    <pic:cNvPr id="1" name=""/>
+                    <pic:cNvPicPr/>
+                  </pic:nvPicPr>
+                  <pic:blipFill>
+                    <a:blip r:embed="rId18"/>
+                    <a:stretch>
+                      <a:fillRect/>
+                    </a:stretch>
+                  </pic:blipFill>
+                  <pic:spPr>
+                    <a:xfrm>
+                      <a:off x="0" y="0"/>
+                      <a:ext cx="5943600" cy="2829560"/>
+                    </a:xfrm>
+                    <a:prstGeom prst="rect">
+                      <a:avLst/>
+                    </a:prstGeom>
+                  </pic:spPr>
+                </pic:pic>
+              </a:graphicData>
+            </a:graphic>
+          </wp:inline>
+        </w:drawing>
+      </w:r>
+    </w:p>
+    <w:p>
+      <w:pPr>
+        <w:pStyle w:val="ListParagraph"/>
+        <w:numPr>
+          <w:ilvl w:val="0"/>
+          <w:numId w:val="6"/>
+        </w:numPr>
+      </w:pPr>
+      <w:r>
+        <w:lastRenderedPageBreak/>
+        <w:t xml:space="preserve">Add </w:t>
+      </w:r>
+      <w:proofErr w:type="spellStart"/>
+      <w:r>
+        <w:t>IronPdf</w:t>
+      </w:r>
+      <w:proofErr w:type="spellEnd"/>
+      <w:r>
+        <w:t xml:space="preserve"> </w:t>
+      </w:r>
+      <w:r>
+        <w:t xml:space="preserve">=&gt; click install </w:t>
+      </w:r>
+      <w:r>
+        <w:rPr>
+          <w:noProof/>
+        </w:rPr>
+        <w:drawing>
+          <wp:inline distT="0" distB="0" distL="0" distR="0" wp14:anchorId="7BC4DF94" wp14:editId="511A303C">
+            <wp:extent cx="5943600" cy="2818765"/>
+            <wp:effectExtent l="0" t="0" r="0" b="635"/>
+            <wp:docPr id="10" name="Picture 10"/>
+            <wp:cNvGraphicFramePr>
+              <a:graphicFrameLocks xmlns:a="http://schemas.openxmlformats.org/drawingml/2006/main" noChangeAspect="1"/>
+            </wp:cNvGraphicFramePr>
+            <a:graphic xmlns:a="http://schemas.openxmlformats.org/drawingml/2006/main">
+              <a:graphicData uri="http://schemas.openxmlformats.org/drawingml/2006/picture">
+                <pic:pic xmlns:pic="http://schemas.openxmlformats.org/drawingml/2006/picture">
+                  <pic:nvPicPr>
+                    <pic:cNvPr id="1" name=""/>
+                    <pic:cNvPicPr/>
+                  </pic:nvPicPr>
+                  <pic:blipFill>
+                    <a:blip r:embed="rId19"/>
+                    <a:stretch>
+                      <a:fillRect/>
+                    </a:stretch>
+                  </pic:blipFill>
+                  <pic:spPr>
+                    <a:xfrm>
+                      <a:off x="0" y="0"/>
+                      <a:ext cx="5943600" cy="2818765"/>
+                    </a:xfrm>
+                    <a:prstGeom prst="rect">
+                      <a:avLst/>
+                    </a:prstGeom>
+                  </pic:spPr>
+                </pic:pic>
+              </a:graphicData>
+            </a:graphic>
+          </wp:inline>
+        </w:drawing>
+      </w:r>
+    </w:p>
+    <w:p>
+      <w:pPr>
+        <w:pStyle w:val="ListParagraph"/>
+      </w:pPr>
+      <w:r>
+        <w:rPr>
+          <w:noProof/>
+        </w:rPr>
+        <w:drawing>
+          <wp:inline distT="0" distB="0" distL="0" distR="0" wp14:anchorId="4D3CF74E" wp14:editId="4324D64E">
+            <wp:extent cx="2034995" cy="2065020"/>
+            <wp:effectExtent l="0" t="0" r="3810" b="0"/>
+            <wp:docPr id="13" name="Picture 13"/>
+            <wp:cNvGraphicFramePr>
+              <a:graphicFrameLocks xmlns:a="http://schemas.openxmlformats.org/drawingml/2006/main" noChangeAspect="1"/>
+            </wp:cNvGraphicFramePr>
+            <a:graphic xmlns:a="http://schemas.openxmlformats.org/drawingml/2006/main">
+              <a:graphicData uri="http://schemas.openxmlformats.org/drawingml/2006/picture">
+                <pic:pic xmlns:pic="http://schemas.openxmlformats.org/drawingml/2006/picture">
+                  <pic:nvPicPr>
+                    <pic:cNvPr id="1" name=""/>
+                    <pic:cNvPicPr/>
+                  </pic:nvPicPr>
+                  <pic:blipFill>
+                    <a:blip r:embed="rId20"/>
+                    <a:stretch>
+                      <a:fillRect/>
+                    </a:stretch>
+                  </pic:blipFill>
+                  <pic:spPr>
+                    <a:xfrm>
+                      <a:off x="0" y="0"/>
+                      <a:ext cx="2043466" cy="2073616"/>
+                    </a:xfrm>
+                    <a:prstGeom prst="rect">
+                      <a:avLst/>
+                    </a:prstGeom>
+                  </pic:spPr>
+                </pic:pic>
+              </a:graphicData>
+            </a:graphic>
+          </wp:inline>
+        </w:drawing>
+      </w:r>
+    </w:p>
+    <w:p>
+      <w:pPr>
+        <w:pStyle w:val="ListParagraph"/>
+        <w:numPr>
+          <w:ilvl w:val="0"/>
+          <w:numId w:val="6"/>
+        </w:numPr>
+        <w:rPr>
+          <w:color w:val="000000" w:themeColor="text1"/>
+        </w:rPr>
+      </w:pPr>
+      <w:r>
+        <w:t xml:space="preserve">Add our first few lines that render wiki website main page to pdf </w:t>
+      </w:r>
+    </w:p>
+    <w:tbl>
+      <w:tblPr>
+        <w:tblStyle w:val="TableGrid"/>
+        <w:tblW w:w="0" w:type="auto"/>
+        <w:tblInd w:w="468" w:type="dxa"/>
+        <w:tblLook w:val="04A0" w:firstRow="1" w:lastRow="0" w:firstColumn="1" w:lastColumn="0" w:noHBand="0" w:noVBand="1"/>
+      </w:tblPr>
+      <w:tblGrid>
+        <w:gridCol w:w="8882"/>
+      </w:tblGrid>
+      <w:tr>
+        <w:tc>
+          <w:tcPr>
+            <w:tcW w:w="9108" w:type="dxa"/>
+          </w:tcPr>
+          <w:p>
+            <w:pPr>
+              <w:autoSpaceDE w:val="0"/>
+              <w:autoSpaceDN w:val="0"/>
+              <w:adjustRightInd w:val="0"/>
+              <w:rPr>
+                <w:rFonts w:ascii="Consolas" w:hAnsi="Consolas" w:cs="Consolas"/>
+                <w:color w:val="000000"/>
+                <w:sz w:val="19"/>
+                <w:szCs w:val="19"/>
+              </w:rPr>
+            </w:pPr>
+            <w:r>
+              <w:rPr>
+                <w:rFonts w:ascii="Consolas" w:hAnsi="Consolas" w:cs="Consolas"/>
+                <w:color w:val="0000FF"/>
+                <w:sz w:val="19"/>
+                <w:szCs w:val="19"/>
+              </w:rPr>
+              <w:br/>
+            </w:r>
+            <w:r>
+              <w:rPr>
+                <w:rFonts w:ascii="Consolas" w:hAnsi="Consolas" w:cs="Consolas"/>
+                <w:color w:val="000000"/>
+                <w:sz w:val="19"/>
+                <w:szCs w:val="19"/>
+              </w:rPr>
+              <w:t xml:space="preserve">        </w:t>
+            </w:r>
+            <w:r>
+              <w:rPr>
+                <w:rFonts w:ascii="Consolas" w:hAnsi="Consolas" w:cs="Consolas"/>
+                <w:color w:val="0000FF"/>
+                <w:sz w:val="19"/>
+                <w:szCs w:val="19"/>
+              </w:rPr>
+              <w:t>static</w:t>
+            </w:r>
+            <w:r>
+              <w:rPr>
+                <w:rFonts w:ascii="Consolas" w:hAnsi="Consolas" w:cs="Consolas"/>
+                <w:color w:val="000000"/>
+                <w:sz w:val="19"/>
+                <w:szCs w:val="19"/>
+              </w:rPr>
+              <w:t xml:space="preserve"> </w:t>
+            </w:r>
+            <w:r>
+              <w:rPr>
+                <w:rFonts w:ascii="Consolas" w:hAnsi="Consolas" w:cs="Consolas"/>
+                <w:color w:val="0000FF"/>
+                <w:sz w:val="19"/>
+                <w:szCs w:val="19"/>
+              </w:rPr>
+              <w:t>void</w:t>
+            </w:r>
+            <w:r>
+              <w:rPr>
+                <w:rFonts w:ascii="Consolas" w:hAnsi="Consolas" w:cs="Consolas"/>
+                <w:color w:val="000000"/>
+                <w:sz w:val="19"/>
+                <w:szCs w:val="19"/>
+              </w:rPr>
+              <w:t xml:space="preserve"> Main(</w:t>
+            </w:r>
+            <w:proofErr w:type="gramStart"/>
+            <w:r>
+              <w:rPr>
+                <w:rFonts w:ascii="Consolas" w:hAnsi="Consolas" w:cs="Consolas"/>
+                <w:color w:val="0000FF"/>
+                <w:sz w:val="19"/>
+                <w:szCs w:val="19"/>
+              </w:rPr>
+              <w:t>string</w:t>
+            </w:r>
+            <w:r>
+              <w:rPr>
+                <w:rFonts w:ascii="Consolas" w:hAnsi="Consolas" w:cs="Consolas"/>
+                <w:color w:val="000000"/>
+                <w:sz w:val="19"/>
+                <w:szCs w:val="19"/>
+              </w:rPr>
+              <w:t>[</w:t>
+            </w:r>
+            <w:proofErr w:type="gramEnd"/>
+            <w:r>
+              <w:rPr>
+                <w:rFonts w:ascii="Consolas" w:hAnsi="Consolas" w:cs="Consolas"/>
+                <w:color w:val="000000"/>
+                <w:sz w:val="19"/>
+                <w:szCs w:val="19"/>
+              </w:rPr>
+              <w:t xml:space="preserve">] </w:t>
+            </w:r>
+            <w:proofErr w:type="spellStart"/>
+            <w:r>
+              <w:rPr>
+                <w:rFonts w:ascii="Consolas" w:hAnsi="Consolas" w:cs="Consolas"/>
+                <w:color w:val="000000"/>
+                <w:sz w:val="19"/>
+                <w:szCs w:val="19"/>
+              </w:rPr>
+              <w:t>args</w:t>
+            </w:r>
+            <w:proofErr w:type="spellEnd"/>
+            <w:r>
+              <w:rPr>
+                <w:rFonts w:ascii="Consolas" w:hAnsi="Consolas" w:cs="Consolas"/>
+                <w:color w:val="000000"/>
+                <w:sz w:val="19"/>
+                <w:szCs w:val="19"/>
+              </w:rPr>
+              <w:t>)</w:t>
+            </w:r>
+          </w:p>
+          <w:p>
+            <w:pPr>
+              <w:autoSpaceDE w:val="0"/>
+              <w:autoSpaceDN w:val="0"/>
+              <w:adjustRightInd w:val="0"/>
+              <w:rPr>
+                <w:rFonts w:ascii="Consolas" w:hAnsi="Consolas" w:cs="Consolas"/>
+                <w:color w:val="000000"/>
+                <w:sz w:val="19"/>
+                <w:szCs w:val="19"/>
+              </w:rPr>
+            </w:pPr>
+            <w:r>
+              <w:rPr>
+                <w:rFonts w:ascii="Consolas" w:hAnsi="Consolas" w:cs="Consolas"/>
+                <w:color w:val="000000"/>
+                <w:sz w:val="19"/>
+                <w:szCs w:val="19"/>
+              </w:rPr>
+              <w:t xml:space="preserve">        {</w:t>
+            </w:r>
+          </w:p>
+          <w:p>
+            <w:pPr>
+              <w:autoSpaceDE w:val="0"/>
+              <w:autoSpaceDN w:val="0"/>
+              <w:adjustRightInd w:val="0"/>
+              <w:rPr>
+                <w:rFonts w:ascii="Consolas" w:hAnsi="Consolas" w:cs="Consolas"/>
+                <w:color w:val="000000"/>
+                <w:sz w:val="19"/>
+                <w:szCs w:val="19"/>
+              </w:rPr>
+            </w:pPr>
+            <w:r>
+              <w:rPr>
+                <w:rFonts w:ascii="Consolas" w:hAnsi="Consolas" w:cs="Consolas"/>
+                <w:color w:val="000000"/>
+                <w:sz w:val="19"/>
+                <w:szCs w:val="19"/>
+              </w:rPr>
+              <w:t xml:space="preserve">            </w:t>
+            </w:r>
+            <w:proofErr w:type="spellStart"/>
+            <w:r>
+              <w:rPr>
+                <w:rFonts w:ascii="Consolas" w:hAnsi="Consolas" w:cs="Consolas"/>
+                <w:color w:val="000000"/>
+                <w:sz w:val="19"/>
+                <w:szCs w:val="19"/>
+              </w:rPr>
+              <w:t>Console.WriteLine</w:t>
+            </w:r>
+            <w:proofErr w:type="spellEnd"/>
+            <w:r>
+              <w:rPr>
+                <w:rFonts w:ascii="Consolas" w:hAnsi="Consolas" w:cs="Consolas"/>
+                <w:color w:val="000000"/>
+                <w:sz w:val="19"/>
+                <w:szCs w:val="19"/>
+              </w:rPr>
+              <w:t>(</w:t>
+            </w:r>
+            <w:r>
+              <w:rPr>
+                <w:rFonts w:ascii="Consolas" w:hAnsi="Consolas" w:cs="Consolas"/>
+                <w:color w:val="A31515"/>
+                <w:sz w:val="19"/>
+                <w:szCs w:val="19"/>
+              </w:rPr>
+              <w:t>"Hello World!"</w:t>
+            </w:r>
+            <w:r>
+              <w:rPr>
+                <w:rFonts w:ascii="Consolas" w:hAnsi="Consolas" w:cs="Consolas"/>
+                <w:color w:val="000000"/>
+                <w:sz w:val="19"/>
+                <w:szCs w:val="19"/>
+              </w:rPr>
+              <w:t>);</w:t>
+            </w:r>
+          </w:p>
+          <w:p>
+            <w:pPr>
+              <w:autoSpaceDE w:val="0"/>
+              <w:autoSpaceDN w:val="0"/>
+              <w:adjustRightInd w:val="0"/>
+              <w:rPr>
+                <w:rFonts w:ascii="Consolas" w:hAnsi="Consolas" w:cs="Consolas"/>
+                <w:color w:val="000000"/>
+                <w:sz w:val="19"/>
+                <w:szCs w:val="19"/>
+              </w:rPr>
+            </w:pPr>
+            <w:r>
+              <w:rPr>
+                <w:rFonts w:ascii="Consolas" w:hAnsi="Consolas" w:cs="Consolas"/>
+                <w:color w:val="000000"/>
+                <w:sz w:val="19"/>
+                <w:szCs w:val="19"/>
+              </w:rPr>
+              <w:t xml:space="preserve">            </w:t>
+            </w:r>
+            <w:r>
+              <w:rPr>
+                <w:rFonts w:ascii="Consolas" w:hAnsi="Consolas" w:cs="Consolas"/>
+                <w:color w:val="0000FF"/>
+                <w:sz w:val="19"/>
+                <w:szCs w:val="19"/>
+              </w:rPr>
+              <w:t>var</w:t>
+            </w:r>
+            <w:r>
+              <w:rPr>
+                <w:rFonts w:ascii="Consolas" w:hAnsi="Consolas" w:cs="Consolas"/>
+                <w:color w:val="000000"/>
+                <w:sz w:val="19"/>
+                <w:szCs w:val="19"/>
+              </w:rPr>
+              <w:t xml:space="preserve"> render = </w:t>
+            </w:r>
+            <w:r>
+              <w:rPr>
+                <w:rFonts w:ascii="Consolas" w:hAnsi="Consolas" w:cs="Consolas"/>
+                <w:color w:val="0000FF"/>
+                <w:sz w:val="19"/>
+                <w:szCs w:val="19"/>
+              </w:rPr>
+              <w:t>new</w:t>
+            </w:r>
+            <w:r>
+              <w:rPr>
+                <w:rFonts w:ascii="Consolas" w:hAnsi="Consolas" w:cs="Consolas"/>
+                <w:color w:val="000000"/>
+                <w:sz w:val="19"/>
+                <w:szCs w:val="19"/>
+              </w:rPr>
+              <w:t xml:space="preserve"> </w:t>
+            </w:r>
+            <w:proofErr w:type="spellStart"/>
+            <w:r>
+              <w:rPr>
+                <w:rFonts w:ascii="Consolas" w:hAnsi="Consolas" w:cs="Consolas"/>
+                <w:color w:val="000000"/>
+                <w:sz w:val="19"/>
+                <w:szCs w:val="19"/>
+              </w:rPr>
+              <w:t>IronPdf.HtmlToPdf</w:t>
+            </w:r>
+            <w:proofErr w:type="spellEnd"/>
+            <w:r>
+              <w:rPr>
+                <w:rFonts w:ascii="Consolas" w:hAnsi="Consolas" w:cs="Consolas"/>
+                <w:color w:val="000000"/>
+                <w:sz w:val="19"/>
+                <w:szCs w:val="19"/>
+              </w:rPr>
+              <w:t>();</w:t>
+            </w:r>
+          </w:p>
+          <w:p>
+            <w:pPr>
+              <w:autoSpaceDE w:val="0"/>
+              <w:autoSpaceDN w:val="0"/>
+              <w:adjustRightInd w:val="0"/>
+              <w:rPr>
+                <w:rFonts w:ascii="Consolas" w:hAnsi="Consolas" w:cs="Consolas"/>
+                <w:color w:val="000000"/>
+                <w:sz w:val="19"/>
+                <w:szCs w:val="19"/>
+              </w:rPr>
+            </w:pPr>
+            <w:r>
+              <w:rPr>
+                <w:rFonts w:ascii="Consolas" w:hAnsi="Consolas" w:cs="Consolas"/>
+                <w:color w:val="000000"/>
+                <w:sz w:val="19"/>
+                <w:szCs w:val="19"/>
+              </w:rPr>
+              <w:t xml:space="preserve">            </w:t>
+            </w:r>
+            <w:r>
+              <w:rPr>
+                <w:rFonts w:ascii="Consolas" w:hAnsi="Consolas" w:cs="Consolas"/>
+                <w:color w:val="0000FF"/>
+                <w:sz w:val="19"/>
+                <w:szCs w:val="19"/>
+              </w:rPr>
+              <w:t>var</w:t>
+            </w:r>
+            <w:r>
+              <w:rPr>
+                <w:rFonts w:ascii="Consolas" w:hAnsi="Consolas" w:cs="Consolas"/>
+                <w:color w:val="000000"/>
+                <w:sz w:val="19"/>
+                <w:szCs w:val="19"/>
+              </w:rPr>
+              <w:t xml:space="preserve"> doc = </w:t>
+            </w:r>
+            <w:proofErr w:type="spellStart"/>
+            <w:proofErr w:type="gramStart"/>
+            <w:r>
+              <w:rPr>
+                <w:rFonts w:ascii="Consolas" w:hAnsi="Consolas" w:cs="Consolas"/>
+                <w:color w:val="000000"/>
+                <w:sz w:val="19"/>
+                <w:szCs w:val="19"/>
+              </w:rPr>
+              <w:t>render.RenderUrlAsPdf</w:t>
+            </w:r>
+            <w:proofErr w:type="spellEnd"/>
+            <w:proofErr w:type="gramEnd"/>
+            <w:r>
+              <w:rPr>
+                <w:rFonts w:ascii="Consolas" w:hAnsi="Consolas" w:cs="Consolas"/>
+                <w:color w:val="000000"/>
+                <w:sz w:val="19"/>
+                <w:szCs w:val="19"/>
+              </w:rPr>
+              <w:t>(</w:t>
+            </w:r>
+            <w:r>
+              <w:rPr>
+                <w:rFonts w:ascii="Consolas" w:hAnsi="Consolas" w:cs="Consolas"/>
+                <w:color w:val="A31515"/>
+                <w:sz w:val="19"/>
+                <w:szCs w:val="19"/>
+              </w:rPr>
+              <w:t>"https://www.wikipedia.org/"</w:t>
+            </w:r>
+            <w:r>
+              <w:rPr>
+                <w:rFonts w:ascii="Consolas" w:hAnsi="Consolas" w:cs="Consolas"/>
+                <w:color w:val="000000"/>
+                <w:sz w:val="19"/>
+                <w:szCs w:val="19"/>
+              </w:rPr>
+              <w:t>);</w:t>
+            </w:r>
+          </w:p>
+          <w:p>
+            <w:pPr>
+              <w:autoSpaceDE w:val="0"/>
+              <w:autoSpaceDN w:val="0"/>
+              <w:adjustRightInd w:val="0"/>
+              <w:rPr>
+                <w:rFonts w:ascii="Consolas" w:hAnsi="Consolas" w:cs="Consolas"/>
+                <w:color w:val="000000"/>
+                <w:sz w:val="19"/>
+                <w:szCs w:val="19"/>
+              </w:rPr>
+            </w:pPr>
+            <w:r>
+              <w:rPr>
+                <w:rFonts w:ascii="Consolas" w:hAnsi="Consolas" w:cs="Consolas"/>
+                <w:color w:val="000000"/>
+                <w:sz w:val="19"/>
+                <w:szCs w:val="19"/>
+              </w:rPr>
+              <w:t xml:space="preserve">            </w:t>
+            </w:r>
+            <w:proofErr w:type="gramStart"/>
+            <w:r>
+              <w:rPr>
+                <w:rFonts w:ascii="Consolas" w:hAnsi="Consolas" w:cs="Consolas"/>
+                <w:color w:val="000000"/>
+                <w:sz w:val="19"/>
+                <w:szCs w:val="19"/>
+              </w:rPr>
+              <w:t>doc.SaveAs</w:t>
+            </w:r>
+            <w:proofErr w:type="gramEnd"/>
+            <w:r>
+              <w:rPr>
+                <w:rFonts w:ascii="Consolas" w:hAnsi="Consolas" w:cs="Consolas"/>
+                <w:color w:val="000000"/>
+                <w:sz w:val="19"/>
+                <w:szCs w:val="19"/>
+              </w:rPr>
+              <w:t>(</w:t>
+            </w:r>
+            <w:r>
+              <w:rPr>
+                <w:rFonts w:ascii="Consolas" w:hAnsi="Consolas" w:cs="Consolas"/>
+                <w:color w:val="800000"/>
+                <w:sz w:val="19"/>
+                <w:szCs w:val="19"/>
+              </w:rPr>
+              <w:t>$@"</w:t>
+            </w:r>
+            <w:r>
+              <w:rPr>
+                <w:rFonts w:ascii="Consolas" w:hAnsi="Consolas" w:cs="Consolas"/>
+                <w:color w:val="000000"/>
+                <w:sz w:val="19"/>
+                <w:szCs w:val="19"/>
+              </w:rPr>
+              <w:t>{AppDomain.CurrentDomain.BaseDirectory}</w:t>
+            </w:r>
+            <w:r>
+              <w:rPr>
+                <w:rFonts w:ascii="Consolas" w:hAnsi="Consolas" w:cs="Consolas"/>
+                <w:color w:val="800000"/>
+                <w:sz w:val="19"/>
+                <w:szCs w:val="19"/>
+              </w:rPr>
+              <w:t>\wiki.pdf"</w:t>
+            </w:r>
+            <w:r>
+              <w:rPr>
+                <w:rFonts w:ascii="Consolas" w:hAnsi="Consolas" w:cs="Consolas"/>
+                <w:color w:val="000000"/>
+                <w:sz w:val="19"/>
+                <w:szCs w:val="19"/>
+              </w:rPr>
+              <w:t>);</w:t>
+            </w:r>
+          </w:p>
+          <w:p>
+            <w:pPr>
+              <w:ind w:left="180"/>
+              <w:rPr>
+                <w:color w:val="000000" w:themeColor="text1"/>
+              </w:rPr>
+            </w:pPr>
+            <w:r>
+              <w:rPr>
+                <w:rFonts w:ascii="Consolas" w:hAnsi="Consolas" w:cs="Consolas"/>
+                <w:color w:val="000000"/>
+                <w:sz w:val="19"/>
+                <w:szCs w:val="19"/>
+              </w:rPr>
+              <w:t xml:space="preserve">        }</w:t>
+            </w:r>
+            <w:r>
+              <w:rPr>
+                <w:rFonts w:ascii="Consolas" w:hAnsi="Consolas" w:cs="Consolas"/>
+                <w:color w:val="000000"/>
+                <w:sz w:val="19"/>
+                <w:szCs w:val="19"/>
+              </w:rPr>
+              <w:br/>
+            </w:r>
+          </w:p>
+        </w:tc>
+      </w:tr>
+    </w:tbl>
+    <w:p>
+      <w:pPr>
+        <w:pStyle w:val="ListParagraph"/>
+        <w:numPr>
+          <w:ilvl w:val="0"/>
+          <w:numId w:val="6"/>
+        </w:numPr>
+      </w:pPr>
+      <w:bookmarkStart w:id="14" w:name="_GoBack"/>
+      <w:bookmarkEnd w:id="14"/>
+    </w:p>
+    <w:p/>
+    <w:p>
+      <w:pPr>
         <w:pStyle w:val="Heading2"/>
       </w:pPr>
       <w:bookmarkStart w:id="15" w:name="_Toc29160073"/>
       <w:r>
+        <w:lastRenderedPageBreak/>
         <w:t>Convert HTML to Pdf</w:t>
       </w:r>
       <w:bookmarkEnd w:id="15"/>
@@ -3903,7 +4851,7 @@
       <w:r>
         <w:t xml:space="preserve">Dockize and asp.net core application </w:t>
       </w:r>
-      <w:hyperlink r:id="rId14" w:history="1">
+      <w:hyperlink r:id="rId21" w:history="1">
         <w:r>
           <w:rPr>
             <w:rStyle w:val="Hyperlink"/>
@@ -3929,7 +4877,7 @@
       <w:r>
         <w:br/>
       </w:r>
-      <w:hyperlink r:id="rId15" w:history="1">
+      <w:hyperlink r:id="rId22" w:history="1">
         <w:r>
           <w:rPr>
             <w:rStyle w:val="Hyperlink"/>
@@ -3947,13 +4895,12 @@
         </w:numPr>
       </w:pPr>
       <w:r>
-        <w:lastRenderedPageBreak/>
         <w:t>Containerize a .NET Core app</w:t>
       </w:r>
       <w:r>
         <w:br/>
       </w:r>
-      <w:hyperlink r:id="rId16" w:history="1">
+      <w:hyperlink r:id="rId23" w:history="1">
         <w:r>
           <w:rPr>
             <w:rStyle w:val="Hyperlink"/>
@@ -3969,6 +4916,7 @@
       </w:pPr>
       <w:bookmarkStart w:id="30" w:name="_Toc29160088"/>
       <w:r>
+        <w:lastRenderedPageBreak/>
         <w:t>Author</w:t>
       </w:r>
       <w:bookmarkEnd w:id="30"/>
@@ -4005,7 +4953,7 @@
                     <pic:cNvPicPr/>
                   </pic:nvPicPr>
                   <pic:blipFill>
-                    <a:blip r:embed="rId17">
+                    <a:blip r:embed="rId24">
                       <a:extLst>
                         <a:ext uri="{28A0092B-C50C-407E-A947-70E740481C1C}">
                           <a14:useLocalDpi xmlns:a14="http://schemas.microsoft.com/office/drawing/2010/main" val="0"/>
@@ -4398,6 +5346,95 @@
     </w:lvl>
   </w:abstractNum>
   <w:abstractNum w:abstractNumId="3" w15:restartNumberingAfterBreak="0">
+    <w:nsid w:val="44C86875"/>
+    <w:multiLevelType w:val="hybridMultilevel"/>
+    <w:tmpl w:val="FFD4F036"/>
+    <w:lvl w:ilvl="0" w:tplc="D0B41E78">
+      <w:start w:val="1"/>
+      <w:numFmt w:val="decimal"/>
+      <w:lvlText w:val="%1-"/>
+      <w:lvlJc w:val="left"/>
+      <w:pPr>
+        <w:ind w:left="720" w:hanging="360"/>
+      </w:pPr>
+      <w:rPr>
+        <w:rFonts w:hint="default"/>
+      </w:rPr>
+    </w:lvl>
+    <w:lvl w:ilvl="1" w:tplc="04090019">
+      <w:start w:val="1"/>
+      <w:numFmt w:val="lowerLetter"/>
+      <w:lvlText w:val="%2."/>
+      <w:lvlJc w:val="left"/>
+      <w:pPr>
+        <w:ind w:left="1440" w:hanging="360"/>
+      </w:pPr>
+    </w:lvl>
+    <w:lvl w:ilvl="2" w:tplc="0409001B">
+      <w:start w:val="1"/>
+      <w:numFmt w:val="lowerRoman"/>
+      <w:lvlText w:val="%3."/>
+      <w:lvlJc w:val="right"/>
+      <w:pPr>
+        <w:ind w:left="2160" w:hanging="180"/>
+      </w:pPr>
+    </w:lvl>
+    <w:lvl w:ilvl="3" w:tplc="0409000F" w:tentative="1">
+      <w:start w:val="1"/>
+      <w:numFmt w:val="decimal"/>
+      <w:lvlText w:val="%4."/>
+      <w:lvlJc w:val="left"/>
+      <w:pPr>
+        <w:ind w:left="2880" w:hanging="360"/>
+      </w:pPr>
+    </w:lvl>
+    <w:lvl w:ilvl="4" w:tplc="04090019" w:tentative="1">
+      <w:start w:val="1"/>
+      <w:numFmt w:val="lowerLetter"/>
+      <w:lvlText w:val="%5."/>
+      <w:lvlJc w:val="left"/>
+      <w:pPr>
+        <w:ind w:left="3600" w:hanging="360"/>
+      </w:pPr>
+    </w:lvl>
+    <w:lvl w:ilvl="5" w:tplc="0409001B" w:tentative="1">
+      <w:start w:val="1"/>
+      <w:numFmt w:val="lowerRoman"/>
+      <w:lvlText w:val="%6."/>
+      <w:lvlJc w:val="right"/>
+      <w:pPr>
+        <w:ind w:left="4320" w:hanging="180"/>
+      </w:pPr>
+    </w:lvl>
+    <w:lvl w:ilvl="6" w:tplc="0409000F" w:tentative="1">
+      <w:start w:val="1"/>
+      <w:numFmt w:val="decimal"/>
+      <w:lvlText w:val="%7."/>
+      <w:lvlJc w:val="left"/>
+      <w:pPr>
+        <w:ind w:left="5040" w:hanging="360"/>
+      </w:pPr>
+    </w:lvl>
+    <w:lvl w:ilvl="7" w:tplc="04090019" w:tentative="1">
+      <w:start w:val="1"/>
+      <w:numFmt w:val="lowerLetter"/>
+      <w:lvlText w:val="%8."/>
+      <w:lvlJc w:val="left"/>
+      <w:pPr>
+        <w:ind w:left="5760" w:hanging="360"/>
+      </w:pPr>
+    </w:lvl>
+    <w:lvl w:ilvl="8" w:tplc="0409001B" w:tentative="1">
+      <w:start w:val="1"/>
+      <w:numFmt w:val="lowerRoman"/>
+      <w:lvlText w:val="%9."/>
+      <w:lvlJc w:val="right"/>
+      <w:pPr>
+        <w:ind w:left="6480" w:hanging="180"/>
+      </w:pPr>
+    </w:lvl>
+  </w:abstractNum>
+  <w:abstractNum w:abstractNumId="4" w15:restartNumberingAfterBreak="0">
     <w:nsid w:val="4A0F58A8"/>
     <w:multiLevelType w:val="hybridMultilevel"/>
     <w:tmpl w:val="BA444548"/>
@@ -4510,7 +5547,7 @@
       </w:rPr>
     </w:lvl>
   </w:abstractNum>
-  <w:abstractNum w:abstractNumId="4" w15:restartNumberingAfterBreak="0">
+  <w:abstractNum w:abstractNumId="5" w15:restartNumberingAfterBreak="0">
     <w:nsid w:val="77595C7C"/>
     <w:multiLevelType w:val="hybridMultilevel"/>
     <w:tmpl w:val="8482F46C"/>
@@ -4599,8 +5636,97 @@
       </w:pPr>
     </w:lvl>
   </w:abstractNum>
+  <w:abstractNum w:abstractNumId="6" w15:restartNumberingAfterBreak="0">
+    <w:nsid w:val="78CB5CDC"/>
+    <w:multiLevelType w:val="hybridMultilevel"/>
+    <w:tmpl w:val="048CDC04"/>
+    <w:lvl w:ilvl="0" w:tplc="A8CE822C">
+      <w:start w:val="1"/>
+      <w:numFmt w:val="decimal"/>
+      <w:lvlText w:val="%1-"/>
+      <w:lvlJc w:val="left"/>
+      <w:pPr>
+        <w:ind w:left="720" w:hanging="360"/>
+      </w:pPr>
+      <w:rPr>
+        <w:rFonts w:hint="default"/>
+      </w:rPr>
+    </w:lvl>
+    <w:lvl w:ilvl="1" w:tplc="04090019" w:tentative="1">
+      <w:start w:val="1"/>
+      <w:numFmt w:val="lowerLetter"/>
+      <w:lvlText w:val="%2."/>
+      <w:lvlJc w:val="left"/>
+      <w:pPr>
+        <w:ind w:left="1440" w:hanging="360"/>
+      </w:pPr>
+    </w:lvl>
+    <w:lvl w:ilvl="2" w:tplc="0409001B" w:tentative="1">
+      <w:start w:val="1"/>
+      <w:numFmt w:val="lowerRoman"/>
+      <w:lvlText w:val="%3."/>
+      <w:lvlJc w:val="right"/>
+      <w:pPr>
+        <w:ind w:left="2160" w:hanging="180"/>
+      </w:pPr>
+    </w:lvl>
+    <w:lvl w:ilvl="3" w:tplc="0409000F" w:tentative="1">
+      <w:start w:val="1"/>
+      <w:numFmt w:val="decimal"/>
+      <w:lvlText w:val="%4."/>
+      <w:lvlJc w:val="left"/>
+      <w:pPr>
+        <w:ind w:left="2880" w:hanging="360"/>
+      </w:pPr>
+    </w:lvl>
+    <w:lvl w:ilvl="4" w:tplc="04090019" w:tentative="1">
+      <w:start w:val="1"/>
+      <w:numFmt w:val="lowerLetter"/>
+      <w:lvlText w:val="%5."/>
+      <w:lvlJc w:val="left"/>
+      <w:pPr>
+        <w:ind w:left="3600" w:hanging="360"/>
+      </w:pPr>
+    </w:lvl>
+    <w:lvl w:ilvl="5" w:tplc="0409001B" w:tentative="1">
+      <w:start w:val="1"/>
+      <w:numFmt w:val="lowerRoman"/>
+      <w:lvlText w:val="%6."/>
+      <w:lvlJc w:val="right"/>
+      <w:pPr>
+        <w:ind w:left="4320" w:hanging="180"/>
+      </w:pPr>
+    </w:lvl>
+    <w:lvl w:ilvl="6" w:tplc="0409000F" w:tentative="1">
+      <w:start w:val="1"/>
+      <w:numFmt w:val="decimal"/>
+      <w:lvlText w:val="%7."/>
+      <w:lvlJc w:val="left"/>
+      <w:pPr>
+        <w:ind w:left="5040" w:hanging="360"/>
+      </w:pPr>
+    </w:lvl>
+    <w:lvl w:ilvl="7" w:tplc="04090019" w:tentative="1">
+      <w:start w:val="1"/>
+      <w:numFmt w:val="lowerLetter"/>
+      <w:lvlText w:val="%8."/>
+      <w:lvlJc w:val="left"/>
+      <w:pPr>
+        <w:ind w:left="5760" w:hanging="360"/>
+      </w:pPr>
+    </w:lvl>
+    <w:lvl w:ilvl="8" w:tplc="0409001B" w:tentative="1">
+      <w:start w:val="1"/>
+      <w:numFmt w:val="lowerRoman"/>
+      <w:lvlText w:val="%9."/>
+      <w:lvlJc w:val="right"/>
+      <w:pPr>
+        <w:ind w:left="6480" w:hanging="180"/>
+      </w:pPr>
+    </w:lvl>
+  </w:abstractNum>
   <w:num w:numId="1">
-    <w:abstractNumId w:val="3"/>
+    <w:abstractNumId w:val="4"/>
   </w:num>
   <w:num w:numId="2">
     <w:abstractNumId w:val="2"/>
@@ -4609,10 +5735,16 @@
     <w:abstractNumId w:val="0"/>
   </w:num>
   <w:num w:numId="4">
-    <w:abstractNumId w:val="4"/>
+    <w:abstractNumId w:val="5"/>
   </w:num>
   <w:num w:numId="5">
     <w:abstractNumId w:val="1"/>
+  </w:num>
+  <w:num w:numId="6">
+    <w:abstractNumId w:val="3"/>
+  </w:num>
+  <w:num w:numId="7">
+    <w:abstractNumId w:val="6"/>
   </w:num>
 </w:numbering>
 </file>
@@ -4789,7 +5921,7 @@
     <w:lsdException w:name="Table Web 2" w:semiHidden="1" w:unhideWhenUsed="1"/>
     <w:lsdException w:name="Table Web 3" w:semiHidden="1" w:unhideWhenUsed="1"/>
     <w:lsdException w:name="Balloon Text" w:semiHidden="1" w:unhideWhenUsed="1"/>
-    <w:lsdException w:name="Table Grid" w:uiPriority="39"/>
+    <w:lsdException w:name="Table Grid" w:uiPriority="59"/>
     <w:lsdException w:name="Table Theme" w:semiHidden="1" w:unhideWhenUsed="1"/>
     <w:lsdException w:name="Placeholder Text" w:semiHidden="1"/>
     <w:lsdException w:name="No Spacing" w:uiPriority="1" w:qFormat="1"/>
@@ -5258,6 +6390,25 @@
       <w:shd w:val="clear" w:color="auto" w:fill="E1DFDD"/>
     </w:rPr>
   </w:style>
+  <w:style w:type="table" w:styleId="TableGrid">
+    <w:name w:val="Table Grid"/>
+    <w:basedOn w:val="TableNormal"/>
+    <w:uiPriority w:val="59"/>
+    <w:rsid w:val="00AE5A3B"/>
+    <w:pPr>
+      <w:spacing w:after="0" w:line="240" w:lineRule="auto"/>
+    </w:pPr>
+    <w:tblPr>
+      <w:tblBorders>
+        <w:top w:val="single" w:sz="4" w:space="0" w:color="auto"/>
+        <w:left w:val="single" w:sz="4" w:space="0" w:color="auto"/>
+        <w:bottom w:val="single" w:sz="4" w:space="0" w:color="auto"/>
+        <w:right w:val="single" w:sz="4" w:space="0" w:color="auto"/>
+        <w:insideH w:val="single" w:sz="4" w:space="0" w:color="auto"/>
+        <w:insideV w:val="single" w:sz="4" w:space="0" w:color="auto"/>
+      </w:tblBorders>
+    </w:tblPr>
+  </w:style>
 </w:styles>
 </file>
 
@@ -5540,7 +6691,7 @@
 </file>
 
 <file path=customXml/itemProps1.xml><?xml version="1.0" encoding="utf-8"?>
-<ds:datastoreItem xmlns:ds="http://schemas.openxmlformats.org/officeDocument/2006/customXml" ds:itemID="{5DD4E7C7-9140-4E43-B1B6-5E5FE0C5D6A6}">
+<ds:datastoreItem xmlns:ds="http://schemas.openxmlformats.org/officeDocument/2006/customXml" ds:itemID="{051A8AFD-2516-4010-8C0B-CFE654B7C9CC}">
   <ds:schemaRefs>
     <ds:schemaRef ds:uri="http://schemas.openxmlformats.org/officeDocument/2006/bibliography"/>
   </ds:schemaRefs>

</xml_diff>

<commit_message>
add html string render
</commit_message>
<xml_diff>
--- a/Documents/IronPdf/IronPdf .NET Core .docx
+++ b/Documents/IronPdf/IronPdf .NET Core .docx
@@ -844,6 +844,8 @@
             <w:t>Contents</w:t>
           </w:r>
         </w:p>
+        <w:bookmarkStart w:id="0" w:name="_GoBack"/>
+        <w:bookmarkEnd w:id="0"/>
         <w:p>
           <w:pPr>
             <w:pStyle w:val="TOC1"/>
@@ -864,7 +866,7 @@
           <w:r>
             <w:fldChar w:fldCharType="separate"/>
           </w:r>
-          <w:hyperlink w:anchor="_Toc29160062" w:history="1">
+          <w:hyperlink w:anchor="_Toc29313251" w:history="1">
             <w:r>
               <w:rPr>
                 <w:rStyle w:val="Hyperlink"/>
@@ -891,7 +893,7 @@
                 <w:noProof/>
                 <w:webHidden/>
               </w:rPr>
-              <w:instrText xml:space="preserve"> PAGEREF _Toc29160062 \h </w:instrText>
+              <w:instrText xml:space="preserve"> PAGEREF _Toc29313251 \h </w:instrText>
             </w:r>
             <w:r>
               <w:rPr>
@@ -933,7 +935,7 @@
               <w:noProof/>
             </w:rPr>
           </w:pPr>
-          <w:hyperlink w:anchor="_Toc29160063" w:history="1">
+          <w:hyperlink w:anchor="_Toc29313252" w:history="1">
             <w:r>
               <w:rPr>
                 <w:rStyle w:val="Hyperlink"/>
@@ -960,7 +962,7 @@
                 <w:noProof/>
                 <w:webHidden/>
               </w:rPr>
-              <w:instrText xml:space="preserve"> PAGEREF _Toc29160063 \h </w:instrText>
+              <w:instrText xml:space="preserve"> PAGEREF _Toc29313252 \h </w:instrText>
             </w:r>
             <w:r>
               <w:rPr>
@@ -1002,7 +1004,7 @@
               <w:noProof/>
             </w:rPr>
           </w:pPr>
-          <w:hyperlink w:anchor="_Toc29160064" w:history="1">
+          <w:hyperlink w:anchor="_Toc29313253" w:history="1">
             <w:r>
               <w:rPr>
                 <w:rStyle w:val="Hyperlink"/>
@@ -1029,7 +1031,7 @@
                 <w:noProof/>
                 <w:webHidden/>
               </w:rPr>
-              <w:instrText xml:space="preserve"> PAGEREF _Toc29160064 \h </w:instrText>
+              <w:instrText xml:space="preserve"> PAGEREF _Toc29313253 \h </w:instrText>
             </w:r>
             <w:r>
               <w:rPr>
@@ -1071,7 +1073,7 @@
               <w:noProof/>
             </w:rPr>
           </w:pPr>
-          <w:hyperlink w:anchor="_Toc29160065" w:history="1">
+          <w:hyperlink w:anchor="_Toc29313254" w:history="1">
             <w:r>
               <w:rPr>
                 <w:rStyle w:val="Hyperlink"/>
@@ -1098,7 +1100,7 @@
                 <w:noProof/>
                 <w:webHidden/>
               </w:rPr>
-              <w:instrText xml:space="preserve"> PAGEREF _Toc29160065 \h </w:instrText>
+              <w:instrText xml:space="preserve"> PAGEREF _Toc29313254 \h </w:instrText>
             </w:r>
             <w:r>
               <w:rPr>
@@ -1140,7 +1142,7 @@
               <w:noProof/>
             </w:rPr>
           </w:pPr>
-          <w:hyperlink w:anchor="_Toc29160066" w:history="1">
+          <w:hyperlink w:anchor="_Toc29313255" w:history="1">
             <w:r>
               <w:rPr>
                 <w:rStyle w:val="Hyperlink"/>
@@ -1167,7 +1169,7 @@
                 <w:noProof/>
                 <w:webHidden/>
               </w:rPr>
-              <w:instrText xml:space="preserve"> PAGEREF _Toc29160066 \h </w:instrText>
+              <w:instrText xml:space="preserve"> PAGEREF _Toc29313255 \h </w:instrText>
             </w:r>
             <w:r>
               <w:rPr>
@@ -1209,7 +1211,7 @@
               <w:noProof/>
             </w:rPr>
           </w:pPr>
-          <w:hyperlink w:anchor="_Toc29160067" w:history="1">
+          <w:hyperlink w:anchor="_Toc29313256" w:history="1">
             <w:r>
               <w:rPr>
                 <w:rStyle w:val="Hyperlink"/>
@@ -1236,7 +1238,7 @@
                 <w:noProof/>
                 <w:webHidden/>
               </w:rPr>
-              <w:instrText xml:space="preserve"> PAGEREF _Toc29160067 \h </w:instrText>
+              <w:instrText xml:space="preserve"> PAGEREF _Toc29313256 \h </w:instrText>
             </w:r>
             <w:r>
               <w:rPr>
@@ -1278,7 +1280,7 @@
               <w:noProof/>
             </w:rPr>
           </w:pPr>
-          <w:hyperlink w:anchor="_Toc29160068" w:history="1">
+          <w:hyperlink w:anchor="_Toc29313257" w:history="1">
             <w:r>
               <w:rPr>
                 <w:rStyle w:val="Hyperlink"/>
@@ -1305,7 +1307,7 @@
                 <w:noProof/>
                 <w:webHidden/>
               </w:rPr>
-              <w:instrText xml:space="preserve"> PAGEREF _Toc29160068 \h </w:instrText>
+              <w:instrText xml:space="preserve"> PAGEREF _Toc29313257 \h </w:instrText>
             </w:r>
             <w:r>
               <w:rPr>
@@ -1347,7 +1349,7 @@
               <w:noProof/>
             </w:rPr>
           </w:pPr>
-          <w:hyperlink w:anchor="_Toc29160069" w:history="1">
+          <w:hyperlink w:anchor="_Toc29313258" w:history="1">
             <w:r>
               <w:rPr>
                 <w:rStyle w:val="Hyperlink"/>
@@ -1374,7 +1376,7 @@
                 <w:noProof/>
                 <w:webHidden/>
               </w:rPr>
-              <w:instrText xml:space="preserve"> PAGEREF _Toc29160069 \h </w:instrText>
+              <w:instrText xml:space="preserve"> PAGEREF _Toc29313258 \h </w:instrText>
             </w:r>
             <w:r>
               <w:rPr>
@@ -1416,7 +1418,7 @@
               <w:noProof/>
             </w:rPr>
           </w:pPr>
-          <w:hyperlink w:anchor="_Toc29160070" w:history="1">
+          <w:hyperlink w:anchor="_Toc29313259" w:history="1">
             <w:r>
               <w:rPr>
                 <w:rStyle w:val="Hyperlink"/>
@@ -1443,7 +1445,7 @@
                 <w:noProof/>
                 <w:webHidden/>
               </w:rPr>
-              <w:instrText xml:space="preserve"> PAGEREF _Toc29160070 \h </w:instrText>
+              <w:instrText xml:space="preserve"> PAGEREF _Toc29313259 \h </w:instrText>
             </w:r>
             <w:r>
               <w:rPr>
@@ -1485,7 +1487,7 @@
               <w:noProof/>
             </w:rPr>
           </w:pPr>
-          <w:hyperlink w:anchor="_Toc29160071" w:history="1">
+          <w:hyperlink w:anchor="_Toc29313260" w:history="1">
             <w:r>
               <w:rPr>
                 <w:rStyle w:val="Hyperlink"/>
@@ -1512,7 +1514,7 @@
                 <w:noProof/>
                 <w:webHidden/>
               </w:rPr>
-              <w:instrText xml:space="preserve"> PAGEREF _Toc29160071 \h </w:instrText>
+              <w:instrText xml:space="preserve"> PAGEREF _Toc29313260 \h </w:instrText>
             </w:r>
             <w:r>
               <w:rPr>
@@ -1554,7 +1556,7 @@
               <w:noProof/>
             </w:rPr>
           </w:pPr>
-          <w:hyperlink w:anchor="_Toc29160072" w:history="1">
+          <w:hyperlink w:anchor="_Toc29313261" w:history="1">
             <w:r>
               <w:rPr>
                 <w:rStyle w:val="Hyperlink"/>
@@ -1581,7 +1583,7 @@
                 <w:noProof/>
                 <w:webHidden/>
               </w:rPr>
-              <w:instrText xml:space="preserve"> PAGEREF _Toc29160072 \h </w:instrText>
+              <w:instrText xml:space="preserve"> PAGEREF _Toc29313261 \h </w:instrText>
             </w:r>
             <w:r>
               <w:rPr>
@@ -1623,7 +1625,7 @@
               <w:noProof/>
             </w:rPr>
           </w:pPr>
-          <w:hyperlink w:anchor="_Toc29160073" w:history="1">
+          <w:hyperlink w:anchor="_Toc29313262" w:history="1">
             <w:r>
               <w:rPr>
                 <w:rStyle w:val="Hyperlink"/>
@@ -1650,7 +1652,7 @@
                 <w:noProof/>
                 <w:webHidden/>
               </w:rPr>
-              <w:instrText xml:space="preserve"> PAGEREF _Toc29160073 \h </w:instrText>
+              <w:instrText xml:space="preserve"> PAGEREF _Toc29313262 \h </w:instrText>
             </w:r>
             <w:r>
               <w:rPr>
@@ -1670,7 +1672,7 @@
                 <w:noProof/>
                 <w:webHidden/>
               </w:rPr>
-              <w:t>6</w:t>
+              <w:t>11</w:t>
             </w:r>
             <w:r>
               <w:rPr>
@@ -1692,7 +1694,7 @@
               <w:noProof/>
             </w:rPr>
           </w:pPr>
-          <w:hyperlink w:anchor="_Toc29160074" w:history="1">
+          <w:hyperlink w:anchor="_Toc29313263" w:history="1">
             <w:r>
               <w:rPr>
                 <w:rStyle w:val="Hyperlink"/>
@@ -1719,7 +1721,7 @@
                 <w:noProof/>
                 <w:webHidden/>
               </w:rPr>
-              <w:instrText xml:space="preserve"> PAGEREF _Toc29160074 \h </w:instrText>
+              <w:instrText xml:space="preserve"> PAGEREF _Toc29313263 \h </w:instrText>
             </w:r>
             <w:r>
               <w:rPr>
@@ -1739,7 +1741,7 @@
                 <w:noProof/>
                 <w:webHidden/>
               </w:rPr>
-              <w:t>6</w:t>
+              <w:t>11</w:t>
             </w:r>
             <w:r>
               <w:rPr>
@@ -1761,7 +1763,7 @@
               <w:noProof/>
             </w:rPr>
           </w:pPr>
-          <w:hyperlink w:anchor="_Toc29160075" w:history="1">
+          <w:hyperlink w:anchor="_Toc29313264" w:history="1">
             <w:r>
               <w:rPr>
                 <w:rStyle w:val="Hyperlink"/>
@@ -1788,7 +1790,7 @@
                 <w:noProof/>
                 <w:webHidden/>
               </w:rPr>
-              <w:instrText xml:space="preserve"> PAGEREF _Toc29160075 \h </w:instrText>
+              <w:instrText xml:space="preserve"> PAGEREF _Toc29313264 \h </w:instrText>
             </w:r>
             <w:r>
               <w:rPr>
@@ -1808,7 +1810,7 @@
                 <w:noProof/>
                 <w:webHidden/>
               </w:rPr>
-              <w:t>6</w:t>
+              <w:t>12</w:t>
             </w:r>
             <w:r>
               <w:rPr>
@@ -1830,7 +1832,7 @@
               <w:noProof/>
             </w:rPr>
           </w:pPr>
-          <w:hyperlink w:anchor="_Toc29160076" w:history="1">
+          <w:hyperlink w:anchor="_Toc29313265" w:history="1">
             <w:r>
               <w:rPr>
                 <w:rStyle w:val="Hyperlink"/>
@@ -1857,7 +1859,7 @@
                 <w:noProof/>
                 <w:webHidden/>
               </w:rPr>
-              <w:instrText xml:space="preserve"> PAGEREF _Toc29160076 \h </w:instrText>
+              <w:instrText xml:space="preserve"> PAGEREF _Toc29313265 \h </w:instrText>
             </w:r>
             <w:r>
               <w:rPr>
@@ -1877,7 +1879,7 @@
                 <w:noProof/>
                 <w:webHidden/>
               </w:rPr>
-              <w:t>6</w:t>
+              <w:t>12</w:t>
             </w:r>
             <w:r>
               <w:rPr>
@@ -1899,7 +1901,7 @@
               <w:noProof/>
             </w:rPr>
           </w:pPr>
-          <w:hyperlink w:anchor="_Toc29160077" w:history="1">
+          <w:hyperlink w:anchor="_Toc29313266" w:history="1">
             <w:r>
               <w:rPr>
                 <w:rStyle w:val="Hyperlink"/>
@@ -1926,7 +1928,7 @@
                 <w:noProof/>
                 <w:webHidden/>
               </w:rPr>
-              <w:instrText xml:space="preserve"> PAGEREF _Toc29160077 \h </w:instrText>
+              <w:instrText xml:space="preserve"> PAGEREF _Toc29313266 \h </w:instrText>
             </w:r>
             <w:r>
               <w:rPr>
@@ -1946,7 +1948,7 @@
                 <w:noProof/>
                 <w:webHidden/>
               </w:rPr>
-              <w:t>6</w:t>
+              <w:t>12</w:t>
             </w:r>
             <w:r>
               <w:rPr>
@@ -1968,7 +1970,7 @@
               <w:noProof/>
             </w:rPr>
           </w:pPr>
-          <w:hyperlink w:anchor="_Toc29160078" w:history="1">
+          <w:hyperlink w:anchor="_Toc29313267" w:history="1">
             <w:r>
               <w:rPr>
                 <w:rStyle w:val="Hyperlink"/>
@@ -1995,7 +1997,7 @@
                 <w:noProof/>
                 <w:webHidden/>
               </w:rPr>
-              <w:instrText xml:space="preserve"> PAGEREF _Toc29160078 \h </w:instrText>
+              <w:instrText xml:space="preserve"> PAGEREF _Toc29313267 \h </w:instrText>
             </w:r>
             <w:r>
               <w:rPr>
@@ -2015,7 +2017,7 @@
                 <w:noProof/>
                 <w:webHidden/>
               </w:rPr>
-              <w:t>6</w:t>
+              <w:t>12</w:t>
             </w:r>
             <w:r>
               <w:rPr>
@@ -2037,7 +2039,7 @@
               <w:noProof/>
             </w:rPr>
           </w:pPr>
-          <w:hyperlink w:anchor="_Toc29160079" w:history="1">
+          <w:hyperlink w:anchor="_Toc29313268" w:history="1">
             <w:r>
               <w:rPr>
                 <w:rStyle w:val="Hyperlink"/>
@@ -2064,7 +2066,7 @@
                 <w:noProof/>
                 <w:webHidden/>
               </w:rPr>
-              <w:instrText xml:space="preserve"> PAGEREF _Toc29160079 \h </w:instrText>
+              <w:instrText xml:space="preserve"> PAGEREF _Toc29313268 \h </w:instrText>
             </w:r>
             <w:r>
               <w:rPr>
@@ -2084,7 +2086,7 @@
                 <w:noProof/>
                 <w:webHidden/>
               </w:rPr>
-              <w:t>6</w:t>
+              <w:t>13</w:t>
             </w:r>
             <w:r>
               <w:rPr>
@@ -2106,7 +2108,7 @@
               <w:noProof/>
             </w:rPr>
           </w:pPr>
-          <w:hyperlink w:anchor="_Toc29160080" w:history="1">
+          <w:hyperlink w:anchor="_Toc29313269" w:history="1">
             <w:r>
               <w:rPr>
                 <w:rStyle w:val="Hyperlink"/>
@@ -2133,7 +2135,7 @@
                 <w:noProof/>
                 <w:webHidden/>
               </w:rPr>
-              <w:instrText xml:space="preserve"> PAGEREF _Toc29160080 \h </w:instrText>
+              <w:instrText xml:space="preserve"> PAGEREF _Toc29313269 \h </w:instrText>
             </w:r>
             <w:r>
               <w:rPr>
@@ -2153,7 +2155,7 @@
                 <w:noProof/>
                 <w:webHidden/>
               </w:rPr>
-              <w:t>6</w:t>
+              <w:t>13</w:t>
             </w:r>
             <w:r>
               <w:rPr>
@@ -2175,7 +2177,7 @@
               <w:noProof/>
             </w:rPr>
           </w:pPr>
-          <w:hyperlink w:anchor="_Toc29160081" w:history="1">
+          <w:hyperlink w:anchor="_Toc29313270" w:history="1">
             <w:r>
               <w:rPr>
                 <w:rStyle w:val="Hyperlink"/>
@@ -2202,7 +2204,7 @@
                 <w:noProof/>
                 <w:webHidden/>
               </w:rPr>
-              <w:instrText xml:space="preserve"> PAGEREF _Toc29160081 \h </w:instrText>
+              <w:instrText xml:space="preserve"> PAGEREF _Toc29313270 \h </w:instrText>
             </w:r>
             <w:r>
               <w:rPr>
@@ -2222,7 +2224,7 @@
                 <w:noProof/>
                 <w:webHidden/>
               </w:rPr>
-              <w:t>6</w:t>
+              <w:t>13</w:t>
             </w:r>
             <w:r>
               <w:rPr>
@@ -2244,7 +2246,7 @@
               <w:noProof/>
             </w:rPr>
           </w:pPr>
-          <w:hyperlink w:anchor="_Toc29160082" w:history="1">
+          <w:hyperlink w:anchor="_Toc29313271" w:history="1">
             <w:r>
               <w:rPr>
                 <w:rStyle w:val="Hyperlink"/>
@@ -2271,7 +2273,7 @@
                 <w:noProof/>
                 <w:webHidden/>
               </w:rPr>
-              <w:instrText xml:space="preserve"> PAGEREF _Toc29160082 \h </w:instrText>
+              <w:instrText xml:space="preserve"> PAGEREF _Toc29313271 \h </w:instrText>
             </w:r>
             <w:r>
               <w:rPr>
@@ -2291,7 +2293,7 @@
                 <w:noProof/>
                 <w:webHidden/>
               </w:rPr>
-              <w:t>6</w:t>
+              <w:t>13</w:t>
             </w:r>
             <w:r>
               <w:rPr>
@@ -2313,7 +2315,7 @@
               <w:noProof/>
             </w:rPr>
           </w:pPr>
-          <w:hyperlink w:anchor="_Toc29160083" w:history="1">
+          <w:hyperlink w:anchor="_Toc29313272" w:history="1">
             <w:r>
               <w:rPr>
                 <w:rStyle w:val="Hyperlink"/>
@@ -2340,7 +2342,7 @@
                 <w:noProof/>
                 <w:webHidden/>
               </w:rPr>
-              <w:instrText xml:space="preserve"> PAGEREF _Toc29160083 \h </w:instrText>
+              <w:instrText xml:space="preserve"> PAGEREF _Toc29313272 \h </w:instrText>
             </w:r>
             <w:r>
               <w:rPr>
@@ -2360,7 +2362,7 @@
                 <w:noProof/>
                 <w:webHidden/>
               </w:rPr>
-              <w:t>6</w:t>
+              <w:t>13</w:t>
             </w:r>
             <w:r>
               <w:rPr>
@@ -2382,7 +2384,7 @@
               <w:noProof/>
             </w:rPr>
           </w:pPr>
-          <w:hyperlink w:anchor="_Toc29160084" w:history="1">
+          <w:hyperlink w:anchor="_Toc29313273" w:history="1">
             <w:r>
               <w:rPr>
                 <w:rStyle w:val="Hyperlink"/>
@@ -2409,7 +2411,7 @@
                 <w:noProof/>
                 <w:webHidden/>
               </w:rPr>
-              <w:instrText xml:space="preserve"> PAGEREF _Toc29160084 \h </w:instrText>
+              <w:instrText xml:space="preserve"> PAGEREF _Toc29313273 \h </w:instrText>
             </w:r>
             <w:r>
               <w:rPr>
@@ -2429,7 +2431,7 @@
                 <w:noProof/>
                 <w:webHidden/>
               </w:rPr>
-              <w:t>6</w:t>
+              <w:t>13</w:t>
             </w:r>
             <w:r>
               <w:rPr>
@@ -2451,7 +2453,7 @@
               <w:noProof/>
             </w:rPr>
           </w:pPr>
-          <w:hyperlink w:anchor="_Toc29160085" w:history="1">
+          <w:hyperlink w:anchor="_Toc29313274" w:history="1">
             <w:r>
               <w:rPr>
                 <w:rStyle w:val="Hyperlink"/>
@@ -2478,7 +2480,7 @@
                 <w:noProof/>
                 <w:webHidden/>
               </w:rPr>
-              <w:instrText xml:space="preserve"> PAGEREF _Toc29160085 \h </w:instrText>
+              <w:instrText xml:space="preserve"> PAGEREF _Toc29313274 \h </w:instrText>
             </w:r>
             <w:r>
               <w:rPr>
@@ -2498,7 +2500,7 @@
                 <w:noProof/>
                 <w:webHidden/>
               </w:rPr>
-              <w:t>6</w:t>
+              <w:t>13</w:t>
             </w:r>
             <w:r>
               <w:rPr>
@@ -2520,7 +2522,7 @@
               <w:noProof/>
             </w:rPr>
           </w:pPr>
-          <w:hyperlink w:anchor="_Toc29160086" w:history="1">
+          <w:hyperlink w:anchor="_Toc29313275" w:history="1">
             <w:r>
               <w:rPr>
                 <w:rStyle w:val="Hyperlink"/>
@@ -2547,7 +2549,7 @@
                 <w:noProof/>
                 <w:webHidden/>
               </w:rPr>
-              <w:instrText xml:space="preserve"> PAGEREF _Toc29160086 \h </w:instrText>
+              <w:instrText xml:space="preserve"> PAGEREF _Toc29313275 \h </w:instrText>
             </w:r>
             <w:r>
               <w:rPr>
@@ -2567,7 +2569,7 @@
                 <w:noProof/>
                 <w:webHidden/>
               </w:rPr>
-              <w:t>6</w:t>
+              <w:t>13</w:t>
             </w:r>
             <w:r>
               <w:rPr>
@@ -2589,7 +2591,7 @@
               <w:noProof/>
             </w:rPr>
           </w:pPr>
-          <w:hyperlink w:anchor="_Toc29160087" w:history="1">
+          <w:hyperlink w:anchor="_Toc29313276" w:history="1">
             <w:r>
               <w:rPr>
                 <w:rStyle w:val="Hyperlink"/>
@@ -2616,7 +2618,7 @@
                 <w:noProof/>
                 <w:webHidden/>
               </w:rPr>
-              <w:instrText xml:space="preserve"> PAGEREF _Toc29160087 \h </w:instrText>
+              <w:instrText xml:space="preserve"> PAGEREF _Toc29313276 \h </w:instrText>
             </w:r>
             <w:r>
               <w:rPr>
@@ -2636,7 +2638,7 @@
                 <w:noProof/>
                 <w:webHidden/>
               </w:rPr>
-              <w:t>6</w:t>
+              <w:t>13</w:t>
             </w:r>
             <w:r>
               <w:rPr>
@@ -2658,7 +2660,7 @@
               <w:noProof/>
             </w:rPr>
           </w:pPr>
-          <w:hyperlink w:anchor="_Toc29160088" w:history="1">
+          <w:hyperlink w:anchor="_Toc29313277" w:history="1">
             <w:r>
               <w:rPr>
                 <w:rStyle w:val="Hyperlink"/>
@@ -2685,7 +2687,7 @@
                 <w:noProof/>
                 <w:webHidden/>
               </w:rPr>
-              <w:instrText xml:space="preserve"> PAGEREF _Toc29160088 \h </w:instrText>
+              <w:instrText xml:space="preserve"> PAGEREF _Toc29313277 \h </w:instrText>
             </w:r>
             <w:r>
               <w:rPr>
@@ -2705,7 +2707,7 @@
                 <w:noProof/>
                 <w:webHidden/>
               </w:rPr>
-              <w:t>7</w:t>
+              <w:t>13</w:t>
             </w:r>
             <w:r>
               <w:rPr>
@@ -2750,12 +2752,12 @@
       <w:pPr>
         <w:pStyle w:val="Heading1"/>
       </w:pPr>
-      <w:bookmarkStart w:id="0" w:name="_Toc29160062"/>
+      <w:bookmarkStart w:id="1" w:name="_Toc29313251"/>
       <w:r>
         <w:lastRenderedPageBreak/>
         <w:t>Introduction</w:t>
       </w:r>
-      <w:bookmarkEnd w:id="0"/>
+      <w:bookmarkEnd w:id="1"/>
       <w:r>
         <w:t xml:space="preserve"> </w:t>
       </w:r>
@@ -2816,11 +2818,11 @@
       <w:pPr>
         <w:pStyle w:val="Heading1"/>
       </w:pPr>
-      <w:bookmarkStart w:id="1" w:name="_Toc29160063"/>
+      <w:bookmarkStart w:id="2" w:name="_Toc29313252"/>
       <w:r>
         <w:t>Document Organization</w:t>
       </w:r>
-      <w:bookmarkEnd w:id="1"/>
+      <w:bookmarkEnd w:id="2"/>
     </w:p>
     <w:p>
       <w:pPr>
@@ -3041,7 +3043,7 @@
       <w:pPr>
         <w:pStyle w:val="Heading1"/>
       </w:pPr>
-      <w:bookmarkStart w:id="2" w:name="_Toc29160064"/>
+      <w:bookmarkStart w:id="3" w:name="_Toc29313253"/>
       <w:r>
         <w:t xml:space="preserve">Chapter </w:t>
       </w:r>
@@ -3055,7 +3057,7 @@
       <w:r>
         <w:t>IronPdf</w:t>
       </w:r>
-      <w:bookmarkEnd w:id="2"/>
+      <w:bookmarkEnd w:id="3"/>
       <w:proofErr w:type="spellEnd"/>
     </w:p>
     <w:p>
@@ -3115,13 +3117,13 @@
       <w:pPr>
         <w:pStyle w:val="Heading2"/>
       </w:pPr>
-      <w:bookmarkStart w:id="3" w:name="_Toc20164792"/>
-      <w:bookmarkStart w:id="4" w:name="_Toc29160065"/>
+      <w:bookmarkStart w:id="4" w:name="_Toc20164792"/>
+      <w:bookmarkStart w:id="5" w:name="_Toc29313254"/>
       <w:r>
         <w:t>Install using NuGet</w:t>
       </w:r>
-      <w:bookmarkEnd w:id="3"/>
       <w:bookmarkEnd w:id="4"/>
+      <w:bookmarkEnd w:id="5"/>
     </w:p>
     <w:p>
       <w:r>
@@ -3140,14 +3142,14 @@
       <w:pPr>
         <w:pStyle w:val="Heading3"/>
       </w:pPr>
-      <w:bookmarkStart w:id="5" w:name="_Toc20164793"/>
-      <w:bookmarkStart w:id="6" w:name="_Toc29160066"/>
+      <w:bookmarkStart w:id="6" w:name="_Toc20164793"/>
+      <w:bookmarkStart w:id="7" w:name="_Toc29313255"/>
       <w:r>
         <w:lastRenderedPageBreak/>
         <w:t>Using NuGet Package Manager</w:t>
       </w:r>
-      <w:bookmarkEnd w:id="5"/>
       <w:bookmarkEnd w:id="6"/>
+      <w:bookmarkEnd w:id="7"/>
       <w:r>
         <w:t xml:space="preserve"> </w:t>
       </w:r>
@@ -3402,17 +3404,17 @@
       <w:pPr>
         <w:pStyle w:val="Heading3"/>
       </w:pPr>
-      <w:bookmarkStart w:id="7" w:name="_Toc20164794"/>
-      <w:bookmarkStart w:id="8" w:name="_Toc29160067"/>
+      <w:bookmarkStart w:id="8" w:name="_Toc20164794"/>
+      <w:bookmarkStart w:id="9" w:name="_Toc29313256"/>
       <w:r>
         <w:lastRenderedPageBreak/>
         <w:t>Using NuGet Package Console</w:t>
       </w:r>
-      <w:bookmarkEnd w:id="7"/>
+      <w:bookmarkEnd w:id="8"/>
       <w:r>
         <w:t xml:space="preserve"> manager</w:t>
       </w:r>
-      <w:bookmarkEnd w:id="8"/>
+      <w:bookmarkEnd w:id="9"/>
       <w:r>
         <w:t xml:space="preserve"> </w:t>
       </w:r>
@@ -3560,7 +3562,7 @@
       <w:pPr>
         <w:pStyle w:val="Heading3"/>
       </w:pPr>
-      <w:bookmarkStart w:id="9" w:name="_Toc29160068"/>
+      <w:bookmarkStart w:id="10" w:name="_Toc29313257"/>
       <w:r>
         <w:t>Sample</w:t>
       </w:r>
@@ -3581,7 +3583,7 @@
       <w:r>
         <w:t xml:space="preserve"> Console Application</w:t>
       </w:r>
-      <w:bookmarkEnd w:id="9"/>
+      <w:bookmarkEnd w:id="10"/>
       <w:r>
         <w:t xml:space="preserve"> </w:t>
       </w:r>
@@ -3595,7 +3597,7 @@
       <w:pPr>
         <w:pStyle w:val="Heading3"/>
       </w:pPr>
-      <w:bookmarkStart w:id="10" w:name="_Toc29160069"/>
+      <w:bookmarkStart w:id="11" w:name="_Toc29313258"/>
       <w:r>
         <w:t>Sample</w:t>
       </w:r>
@@ -3622,7 +3624,7 @@
       <w:r>
         <w:t xml:space="preserve"> Application</w:t>
       </w:r>
-      <w:bookmarkEnd w:id="10"/>
+      <w:bookmarkEnd w:id="11"/>
       <w:r>
         <w:t xml:space="preserve"> </w:t>
       </w:r>
@@ -3631,7 +3633,7 @@
       <w:pPr>
         <w:pStyle w:val="Heading1"/>
       </w:pPr>
-      <w:bookmarkStart w:id="11" w:name="_Toc29160070"/>
+      <w:bookmarkStart w:id="12" w:name="_Toc29313259"/>
       <w:r>
         <w:t xml:space="preserve">Chapter </w:t>
       </w:r>
@@ -3643,24 +3645,24 @@
       </w:r>
       <w:r>
         <w:t>Pdf</w:t>
-      </w:r>
-      <w:bookmarkEnd w:id="11"/>
-    </w:p>
-    <w:p>
-      <w:pPr>
-        <w:pStyle w:val="Heading2"/>
-      </w:pPr>
-      <w:bookmarkStart w:id="12" w:name="_Toc29160071"/>
-      <w:r>
-        <w:t>Convert online website to Pdf</w:t>
       </w:r>
       <w:bookmarkEnd w:id="12"/>
     </w:p>
     <w:p>
       <w:pPr>
+        <w:pStyle w:val="Heading2"/>
+      </w:pPr>
+      <w:bookmarkStart w:id="13" w:name="_Toc29313260"/>
+      <w:r>
+        <w:t>Convert online website to Pdf</w:t>
+      </w:r>
+      <w:bookmarkEnd w:id="13"/>
+    </w:p>
+    <w:p>
+      <w:pPr>
         <w:pStyle w:val="Heading3"/>
       </w:pPr>
-      <w:bookmarkStart w:id="13" w:name="_Toc29160072"/>
+      <w:bookmarkStart w:id="14" w:name="_Toc29313261"/>
       <w:r>
         <w:t xml:space="preserve">Sample: </w:t>
       </w:r>
@@ -3672,7 +3674,7 @@
       <w:r>
         <w:t xml:space="preserve"> console application</w:t>
       </w:r>
-      <w:bookmarkEnd w:id="13"/>
+      <w:bookmarkEnd w:id="14"/>
       <w:r>
         <w:t xml:space="preserve"> </w:t>
       </w:r>
@@ -4133,7 +4135,13 @@
         </w:rPr>
       </w:pPr>
       <w:r>
-        <w:t xml:space="preserve">Add our first few lines that render wiki website main page to pdf </w:t>
+        <w:t xml:space="preserve">Add our first few lines that render </w:t>
+      </w:r>
+      <w:r>
+        <w:t>Wikipedia website</w:t>
+      </w:r>
+      <w:r>
+        <w:t xml:space="preserve"> main page to pdf </w:t>
       </w:r>
     </w:p>
     <w:tbl>
@@ -4622,17 +4630,64 @@
           <w:numId w:val="6"/>
         </w:numPr>
       </w:pPr>
-      <w:bookmarkStart w:id="14" w:name="_GoBack"/>
-      <w:bookmarkEnd w:id="14"/>
+      <w:r>
+        <w:lastRenderedPageBreak/>
+        <w:t xml:space="preserve">Run and check </w:t>
+      </w:r>
+      <w:r>
+        <w:t xml:space="preserve">created file wiki.pdf </w:t>
+      </w:r>
+      <w:r>
+        <w:br/>
+      </w:r>
+      <w:r>
+        <w:rPr>
+          <w:noProof/>
+        </w:rPr>
+        <w:drawing>
+          <wp:inline distT="0" distB="0" distL="0" distR="0" wp14:anchorId="06AEE58C" wp14:editId="2296A526">
+            <wp:extent cx="5943600" cy="4434840"/>
+            <wp:effectExtent l="0" t="0" r="0" b="3810"/>
+            <wp:docPr id="14" name="Picture 14"/>
+            <wp:cNvGraphicFramePr>
+              <a:graphicFrameLocks xmlns:a="http://schemas.openxmlformats.org/drawingml/2006/main" noChangeAspect="1"/>
+            </wp:cNvGraphicFramePr>
+            <a:graphic xmlns:a="http://schemas.openxmlformats.org/drawingml/2006/main">
+              <a:graphicData uri="http://schemas.openxmlformats.org/drawingml/2006/picture">
+                <pic:pic xmlns:pic="http://schemas.openxmlformats.org/drawingml/2006/picture">
+                  <pic:nvPicPr>
+                    <pic:cNvPr id="1" name=""/>
+                    <pic:cNvPicPr/>
+                  </pic:nvPicPr>
+                  <pic:blipFill>
+                    <a:blip r:embed="rId21"/>
+                    <a:stretch>
+                      <a:fillRect/>
+                    </a:stretch>
+                  </pic:blipFill>
+                  <pic:spPr>
+                    <a:xfrm>
+                      <a:off x="0" y="0"/>
+                      <a:ext cx="5943600" cy="4434840"/>
+                    </a:xfrm>
+                    <a:prstGeom prst="rect">
+                      <a:avLst/>
+                    </a:prstGeom>
+                  </pic:spPr>
+                </pic:pic>
+              </a:graphicData>
+            </a:graphic>
+          </wp:inline>
+        </w:drawing>
+      </w:r>
     </w:p>
     <w:p/>
     <w:p>
       <w:pPr>
         <w:pStyle w:val="Heading2"/>
       </w:pPr>
-      <w:bookmarkStart w:id="15" w:name="_Toc29160073"/>
-      <w:r>
-        <w:lastRenderedPageBreak/>
+      <w:bookmarkStart w:id="15" w:name="_Toc29313262"/>
+      <w:r>
         <w:t>Convert HTML to Pdf</w:t>
       </w:r>
       <w:bookmarkEnd w:id="15"/>
@@ -4641,7 +4696,7 @@
       <w:pPr>
         <w:pStyle w:val="Heading3"/>
       </w:pPr>
-      <w:bookmarkStart w:id="16" w:name="_Toc29160074"/>
+      <w:bookmarkStart w:id="16" w:name="_Toc29313263"/>
       <w:r>
         <w:t xml:space="preserve">Sample: </w:t>
       </w:r>
@@ -4657,9 +4712,553 @@
     </w:p>
     <w:p>
       <w:pPr>
+        <w:rPr>
+          <w:lang w:bidi="ar-EG"/>
+        </w:rPr>
+      </w:pPr>
+      <w:r>
+        <w:t>To render HTML to Pdf</w:t>
+      </w:r>
+      <w:r>
+        <w:t xml:space="preserve"> we have </w:t>
+      </w:r>
+      <w:r>
+        <w:rPr>
+          <w:lang w:bidi="ar-EG"/>
+        </w:rPr>
+        <w:t xml:space="preserve">2 way </w:t>
+      </w:r>
+    </w:p>
+    <w:p>
+      <w:pPr>
+        <w:pStyle w:val="ListParagraph"/>
+        <w:numPr>
+          <w:ilvl w:val="0"/>
+          <w:numId w:val="8"/>
+        </w:numPr>
+        <w:rPr>
+          <w:lang w:bidi="ar-EG"/>
+        </w:rPr>
+      </w:pPr>
+      <w:r>
+        <w:rPr>
+          <w:lang w:bidi="ar-EG"/>
+        </w:rPr>
+        <w:t>Write html into string then render it</w:t>
+      </w:r>
+    </w:p>
+    <w:p>
+      <w:pPr>
+        <w:pStyle w:val="ListParagraph"/>
+        <w:numPr>
+          <w:ilvl w:val="0"/>
+          <w:numId w:val="8"/>
+        </w:numPr>
+        <w:rPr>
+          <w:lang w:bidi="ar-EG"/>
+        </w:rPr>
+      </w:pPr>
+      <w:r>
+        <w:rPr>
+          <w:lang w:bidi="ar-EG"/>
+        </w:rPr>
+        <w:t xml:space="preserve">Write html into file and pass it path to </w:t>
+      </w:r>
+      <w:proofErr w:type="spellStart"/>
+      <w:r>
+        <w:rPr>
+          <w:lang w:bidi="ar-EG"/>
+        </w:rPr>
+        <w:t>ironPdf</w:t>
+      </w:r>
+      <w:proofErr w:type="spellEnd"/>
+      <w:r>
+        <w:rPr>
+          <w:lang w:bidi="ar-EG"/>
+        </w:rPr>
+        <w:t xml:space="preserve"> to render it</w:t>
+      </w:r>
+    </w:p>
+    <w:p>
+      <w:pPr>
+        <w:rPr>
+          <w:lang w:bidi="ar-EG"/>
+        </w:rPr>
+      </w:pPr>
+      <w:r>
+        <w:rPr>
+          <w:lang w:bidi="ar-EG"/>
+        </w:rPr>
+        <w:t xml:space="preserve">Rendering html string sample code like </w:t>
+      </w:r>
+    </w:p>
+    <w:tbl>
+      <w:tblPr>
+        <w:tblStyle w:val="TableGrid"/>
+        <w:tblW w:w="0" w:type="auto"/>
+        <w:tblInd w:w="468" w:type="dxa"/>
+        <w:tblLook w:val="04A0" w:firstRow="1" w:lastRow="0" w:firstColumn="1" w:lastColumn="0" w:noHBand="0" w:noVBand="1"/>
+      </w:tblPr>
+      <w:tblGrid>
+        <w:gridCol w:w="8882"/>
+      </w:tblGrid>
+      <w:tr>
+        <w:tc>
+          <w:tcPr>
+            <w:tcW w:w="9108" w:type="dxa"/>
+          </w:tcPr>
+          <w:p>
+            <w:pPr>
+              <w:autoSpaceDE w:val="0"/>
+              <w:autoSpaceDN w:val="0"/>
+              <w:adjustRightInd w:val="0"/>
+              <w:rPr>
+                <w:rFonts w:ascii="Consolas" w:hAnsi="Consolas" w:cs="Consolas"/>
+                <w:color w:val="000000"/>
+                <w:sz w:val="19"/>
+                <w:szCs w:val="19"/>
+              </w:rPr>
+            </w:pPr>
+            <w:r>
+              <w:rPr>
+                <w:rFonts w:ascii="Consolas" w:hAnsi="Consolas" w:cs="Consolas"/>
+                <w:color w:val="0000FF"/>
+                <w:sz w:val="19"/>
+                <w:szCs w:val="19"/>
+              </w:rPr>
+              <w:br/>
+            </w:r>
+            <w:r>
+              <w:rPr>
+                <w:rFonts w:ascii="Consolas" w:hAnsi="Consolas" w:cs="Consolas"/>
+                <w:color w:val="000000"/>
+                <w:sz w:val="19"/>
+                <w:szCs w:val="19"/>
+              </w:rPr>
+              <w:t xml:space="preserve">  </w:t>
+            </w:r>
+            <w:r>
+              <w:rPr>
+                <w:rFonts w:ascii="Consolas" w:hAnsi="Consolas" w:cs="Consolas"/>
+                <w:color w:val="0000FF"/>
+                <w:sz w:val="19"/>
+                <w:szCs w:val="19"/>
+              </w:rPr>
+              <w:t>static</w:t>
+            </w:r>
+            <w:r>
+              <w:rPr>
+                <w:rFonts w:ascii="Consolas" w:hAnsi="Consolas" w:cs="Consolas"/>
+                <w:color w:val="000000"/>
+                <w:sz w:val="19"/>
+                <w:szCs w:val="19"/>
+              </w:rPr>
+              <w:t xml:space="preserve"> </w:t>
+            </w:r>
+            <w:r>
+              <w:rPr>
+                <w:rFonts w:ascii="Consolas" w:hAnsi="Consolas" w:cs="Consolas"/>
+                <w:color w:val="0000FF"/>
+                <w:sz w:val="19"/>
+                <w:szCs w:val="19"/>
+              </w:rPr>
+              <w:t>void</w:t>
+            </w:r>
+            <w:r>
+              <w:rPr>
+                <w:rFonts w:ascii="Consolas" w:hAnsi="Consolas" w:cs="Consolas"/>
+                <w:color w:val="000000"/>
+                <w:sz w:val="19"/>
+                <w:szCs w:val="19"/>
+              </w:rPr>
+              <w:t xml:space="preserve"> Main(</w:t>
+            </w:r>
+            <w:proofErr w:type="gramStart"/>
+            <w:r>
+              <w:rPr>
+                <w:rFonts w:ascii="Consolas" w:hAnsi="Consolas" w:cs="Consolas"/>
+                <w:color w:val="0000FF"/>
+                <w:sz w:val="19"/>
+                <w:szCs w:val="19"/>
+              </w:rPr>
+              <w:t>string</w:t>
+            </w:r>
+            <w:r>
+              <w:rPr>
+                <w:rFonts w:ascii="Consolas" w:hAnsi="Consolas" w:cs="Consolas"/>
+                <w:color w:val="000000"/>
+                <w:sz w:val="19"/>
+                <w:szCs w:val="19"/>
+              </w:rPr>
+              <w:t>[</w:t>
+            </w:r>
+            <w:proofErr w:type="gramEnd"/>
+            <w:r>
+              <w:rPr>
+                <w:rFonts w:ascii="Consolas" w:hAnsi="Consolas" w:cs="Consolas"/>
+                <w:color w:val="000000"/>
+                <w:sz w:val="19"/>
+                <w:szCs w:val="19"/>
+              </w:rPr>
+              <w:t xml:space="preserve">] </w:t>
+            </w:r>
+            <w:proofErr w:type="spellStart"/>
+            <w:r>
+              <w:rPr>
+                <w:rFonts w:ascii="Consolas" w:hAnsi="Consolas" w:cs="Consolas"/>
+                <w:color w:val="000000"/>
+                <w:sz w:val="19"/>
+                <w:szCs w:val="19"/>
+              </w:rPr>
+              <w:t>args</w:t>
+            </w:r>
+            <w:proofErr w:type="spellEnd"/>
+            <w:r>
+              <w:rPr>
+                <w:rFonts w:ascii="Consolas" w:hAnsi="Consolas" w:cs="Consolas"/>
+                <w:color w:val="000000"/>
+                <w:sz w:val="19"/>
+                <w:szCs w:val="19"/>
+              </w:rPr>
+              <w:t>)</w:t>
+            </w:r>
+          </w:p>
+          <w:p>
+            <w:pPr>
+              <w:autoSpaceDE w:val="0"/>
+              <w:autoSpaceDN w:val="0"/>
+              <w:adjustRightInd w:val="0"/>
+              <w:rPr>
+                <w:rFonts w:ascii="Consolas" w:hAnsi="Consolas" w:cs="Consolas"/>
+                <w:color w:val="000000"/>
+                <w:sz w:val="19"/>
+                <w:szCs w:val="19"/>
+              </w:rPr>
+            </w:pPr>
+            <w:r>
+              <w:rPr>
+                <w:rFonts w:ascii="Consolas" w:hAnsi="Consolas" w:cs="Consolas"/>
+                <w:color w:val="000000"/>
+                <w:sz w:val="19"/>
+                <w:szCs w:val="19"/>
+              </w:rPr>
+              <w:t xml:space="preserve">        {</w:t>
+            </w:r>
+          </w:p>
+          <w:p>
+            <w:pPr>
+              <w:autoSpaceDE w:val="0"/>
+              <w:autoSpaceDN w:val="0"/>
+              <w:adjustRightInd w:val="0"/>
+              <w:rPr>
+                <w:rFonts w:ascii="Consolas" w:hAnsi="Consolas" w:cs="Consolas"/>
+                <w:color w:val="000000"/>
+                <w:sz w:val="19"/>
+                <w:szCs w:val="19"/>
+              </w:rPr>
+            </w:pPr>
+            <w:r>
+              <w:rPr>
+                <w:rFonts w:ascii="Consolas" w:hAnsi="Consolas" w:cs="Consolas"/>
+                <w:color w:val="000000"/>
+                <w:sz w:val="19"/>
+                <w:szCs w:val="19"/>
+              </w:rPr>
+              <w:t xml:space="preserve">            </w:t>
+            </w:r>
+            <w:r>
+              <w:rPr>
+                <w:rFonts w:ascii="Consolas" w:hAnsi="Consolas" w:cs="Consolas"/>
+                <w:color w:val="0000FF"/>
+                <w:sz w:val="19"/>
+                <w:szCs w:val="19"/>
+              </w:rPr>
+              <w:t>var</w:t>
+            </w:r>
+            <w:r>
+              <w:rPr>
+                <w:rFonts w:ascii="Consolas" w:hAnsi="Consolas" w:cs="Consolas"/>
+                <w:color w:val="000000"/>
+                <w:sz w:val="19"/>
+                <w:szCs w:val="19"/>
+              </w:rPr>
+              <w:t xml:space="preserve"> render = </w:t>
+            </w:r>
+            <w:r>
+              <w:rPr>
+                <w:rFonts w:ascii="Consolas" w:hAnsi="Consolas" w:cs="Consolas"/>
+                <w:color w:val="0000FF"/>
+                <w:sz w:val="19"/>
+                <w:szCs w:val="19"/>
+              </w:rPr>
+              <w:t>new</w:t>
+            </w:r>
+            <w:r>
+              <w:rPr>
+                <w:rFonts w:ascii="Consolas" w:hAnsi="Consolas" w:cs="Consolas"/>
+                <w:color w:val="000000"/>
+                <w:sz w:val="19"/>
+                <w:szCs w:val="19"/>
+              </w:rPr>
+              <w:t xml:space="preserve"> </w:t>
+            </w:r>
+            <w:proofErr w:type="spellStart"/>
+            <w:r>
+              <w:rPr>
+                <w:rFonts w:ascii="Consolas" w:hAnsi="Consolas" w:cs="Consolas"/>
+                <w:color w:val="000000"/>
+                <w:sz w:val="19"/>
+                <w:szCs w:val="19"/>
+              </w:rPr>
+              <w:t>IronPdf.HtmlToPdf</w:t>
+            </w:r>
+            <w:proofErr w:type="spellEnd"/>
+            <w:r>
+              <w:rPr>
+                <w:rFonts w:ascii="Consolas" w:hAnsi="Consolas" w:cs="Consolas"/>
+                <w:color w:val="000000"/>
+                <w:sz w:val="19"/>
+                <w:szCs w:val="19"/>
+              </w:rPr>
+              <w:t>();</w:t>
+            </w:r>
+          </w:p>
+          <w:p>
+            <w:pPr>
+              <w:autoSpaceDE w:val="0"/>
+              <w:autoSpaceDN w:val="0"/>
+              <w:adjustRightInd w:val="0"/>
+              <w:rPr>
+                <w:rFonts w:ascii="Consolas" w:hAnsi="Consolas" w:cs="Consolas"/>
+                <w:color w:val="000000"/>
+                <w:sz w:val="19"/>
+                <w:szCs w:val="19"/>
+              </w:rPr>
+            </w:pPr>
+            <w:r>
+              <w:rPr>
+                <w:rFonts w:ascii="Consolas" w:hAnsi="Consolas" w:cs="Consolas"/>
+                <w:color w:val="000000"/>
+                <w:sz w:val="19"/>
+                <w:szCs w:val="19"/>
+              </w:rPr>
+              <w:t xml:space="preserve">            </w:t>
+            </w:r>
+            <w:r>
+              <w:rPr>
+                <w:rFonts w:ascii="Consolas" w:hAnsi="Consolas" w:cs="Consolas"/>
+                <w:color w:val="0000FF"/>
+                <w:sz w:val="19"/>
+                <w:szCs w:val="19"/>
+              </w:rPr>
+              <w:t>var</w:t>
+            </w:r>
+            <w:r>
+              <w:rPr>
+                <w:rFonts w:ascii="Consolas" w:hAnsi="Consolas" w:cs="Consolas"/>
+                <w:color w:val="000000"/>
+                <w:sz w:val="19"/>
+                <w:szCs w:val="19"/>
+              </w:rPr>
+              <w:t xml:space="preserve"> doc = </w:t>
+            </w:r>
+            <w:proofErr w:type="spellStart"/>
+            <w:proofErr w:type="gramStart"/>
+            <w:r>
+              <w:rPr>
+                <w:rFonts w:ascii="Consolas" w:hAnsi="Consolas" w:cs="Consolas"/>
+                <w:color w:val="000000"/>
+                <w:sz w:val="19"/>
+                <w:szCs w:val="19"/>
+              </w:rPr>
+              <w:t>render.RenderHtmlAsPdf</w:t>
+            </w:r>
+            <w:proofErr w:type="spellEnd"/>
+            <w:proofErr w:type="gramEnd"/>
+            <w:r>
+              <w:rPr>
+                <w:rFonts w:ascii="Consolas" w:hAnsi="Consolas" w:cs="Consolas"/>
+                <w:color w:val="000000"/>
+                <w:sz w:val="19"/>
+                <w:szCs w:val="19"/>
+              </w:rPr>
+              <w:t>(</w:t>
+            </w:r>
+            <w:r>
+              <w:rPr>
+                <w:rFonts w:ascii="Consolas" w:hAnsi="Consolas" w:cs="Consolas"/>
+                <w:color w:val="A31515"/>
+                <w:sz w:val="19"/>
+                <w:szCs w:val="19"/>
+              </w:rPr>
+              <w:t>"&lt;h1&gt;Hello IronPdf&lt;/h1&gt;"</w:t>
+            </w:r>
+            <w:r>
+              <w:rPr>
+                <w:rFonts w:ascii="Consolas" w:hAnsi="Consolas" w:cs="Consolas"/>
+                <w:color w:val="000000"/>
+                <w:sz w:val="19"/>
+                <w:szCs w:val="19"/>
+              </w:rPr>
+              <w:t>);</w:t>
+            </w:r>
+          </w:p>
+          <w:p>
+            <w:pPr>
+              <w:autoSpaceDE w:val="0"/>
+              <w:autoSpaceDN w:val="0"/>
+              <w:adjustRightInd w:val="0"/>
+              <w:ind w:left="1224"/>
+              <w:rPr>
+                <w:rFonts w:ascii="Consolas" w:hAnsi="Consolas" w:cs="Consolas"/>
+                <w:color w:val="000000"/>
+                <w:sz w:val="19"/>
+                <w:szCs w:val="19"/>
+              </w:rPr>
+            </w:pPr>
+            <w:proofErr w:type="gramStart"/>
+            <w:r>
+              <w:rPr>
+                <w:rFonts w:ascii="Consolas" w:hAnsi="Consolas" w:cs="Consolas"/>
+                <w:color w:val="000000"/>
+                <w:sz w:val="19"/>
+                <w:szCs w:val="19"/>
+              </w:rPr>
+              <w:t>doc.SaveAs</w:t>
+            </w:r>
+            <w:proofErr w:type="gramEnd"/>
+            <w:r>
+              <w:rPr>
+                <w:rFonts w:ascii="Consolas" w:hAnsi="Consolas" w:cs="Consolas"/>
+                <w:color w:val="000000"/>
+                <w:sz w:val="19"/>
+                <w:szCs w:val="19"/>
+              </w:rPr>
+              <w:t>(</w:t>
+            </w:r>
+            <w:r>
+              <w:rPr>
+                <w:rFonts w:ascii="Consolas" w:hAnsi="Consolas" w:cs="Consolas"/>
+                <w:color w:val="800000"/>
+                <w:sz w:val="19"/>
+                <w:szCs w:val="19"/>
+              </w:rPr>
+              <w:t>$@"</w:t>
+            </w:r>
+            <w:r>
+              <w:rPr>
+                <w:rFonts w:ascii="Consolas" w:hAnsi="Consolas" w:cs="Consolas"/>
+                <w:color w:val="000000"/>
+                <w:sz w:val="19"/>
+                <w:szCs w:val="19"/>
+              </w:rPr>
+              <w:t>{AppDomain.CurrentDomain.BaseDirectory}</w:t>
+            </w:r>
+            <w:r>
+              <w:rPr>
+                <w:rFonts w:ascii="Consolas" w:hAnsi="Consolas" w:cs="Consolas"/>
+                <w:color w:val="800000"/>
+                <w:sz w:val="19"/>
+                <w:szCs w:val="19"/>
+              </w:rPr>
+              <w:t>\HtmlString.pdf"</w:t>
+            </w:r>
+            <w:r>
+              <w:rPr>
+                <w:rFonts w:ascii="Consolas" w:hAnsi="Consolas" w:cs="Consolas"/>
+                <w:color w:val="000000"/>
+                <w:sz w:val="19"/>
+                <w:szCs w:val="19"/>
+              </w:rPr>
+              <w:t>);</w:t>
+            </w:r>
+          </w:p>
+          <w:p>
+            <w:pPr>
+              <w:ind w:left="180"/>
+              <w:rPr>
+                <w:color w:val="000000" w:themeColor="text1"/>
+              </w:rPr>
+            </w:pPr>
+            <w:r>
+              <w:rPr>
+                <w:rFonts w:ascii="Consolas" w:hAnsi="Consolas" w:cs="Consolas"/>
+                <w:color w:val="000000"/>
+                <w:sz w:val="19"/>
+                <w:szCs w:val="19"/>
+              </w:rPr>
+              <w:t xml:space="preserve">       }</w:t>
+            </w:r>
+          </w:p>
+        </w:tc>
+      </w:tr>
+    </w:tbl>
+    <w:p>
+      <w:pPr>
+        <w:rPr>
+          <w:lang w:bidi="ar-EG"/>
+        </w:rPr>
+      </w:pPr>
+      <w:r>
+        <w:rPr>
+          <w:lang w:bidi="ar-EG"/>
+        </w:rPr>
+        <w:t>Result pdf like</w:t>
+      </w:r>
+    </w:p>
+    <w:p>
+      <w:pPr>
+        <w:rPr>
+          <w:lang w:bidi="ar-EG"/>
+        </w:rPr>
+      </w:pPr>
+      <w:r>
+        <w:rPr>
+          <w:noProof/>
+        </w:rPr>
+        <w:lastRenderedPageBreak/>
+        <w:drawing>
+          <wp:inline distT="0" distB="0" distL="0" distR="0" wp14:anchorId="45030C87" wp14:editId="47DD52BA">
+            <wp:extent cx="5943600" cy="3444240"/>
+            <wp:effectExtent l="0" t="0" r="0" b="3810"/>
+            <wp:docPr id="15" name="Picture 15"/>
+            <wp:cNvGraphicFramePr>
+              <a:graphicFrameLocks xmlns:a="http://schemas.openxmlformats.org/drawingml/2006/main" noChangeAspect="1"/>
+            </wp:cNvGraphicFramePr>
+            <a:graphic xmlns:a="http://schemas.openxmlformats.org/drawingml/2006/main">
+              <a:graphicData uri="http://schemas.openxmlformats.org/drawingml/2006/picture">
+                <pic:pic xmlns:pic="http://schemas.openxmlformats.org/drawingml/2006/picture">
+                  <pic:nvPicPr>
+                    <pic:cNvPr id="1" name=""/>
+                    <pic:cNvPicPr/>
+                  </pic:nvPicPr>
+                  <pic:blipFill>
+                    <a:blip r:embed="rId22"/>
+                    <a:stretch>
+                      <a:fillRect/>
+                    </a:stretch>
+                  </pic:blipFill>
+                  <pic:spPr>
+                    <a:xfrm>
+                      <a:off x="0" y="0"/>
+                      <a:ext cx="5943600" cy="3444240"/>
+                    </a:xfrm>
+                    <a:prstGeom prst="rect">
+                      <a:avLst/>
+                    </a:prstGeom>
+                  </pic:spPr>
+                </pic:pic>
+              </a:graphicData>
+            </a:graphic>
+          </wp:inline>
+        </w:drawing>
+      </w:r>
+    </w:p>
+    <w:p>
+      <w:pPr>
         <w:pStyle w:val="Heading2"/>
       </w:pPr>
-      <w:bookmarkStart w:id="17" w:name="_Toc29160075"/>
+      <w:bookmarkStart w:id="17" w:name="_Toc29313264"/>
       <w:r>
         <w:t>Convert MVC Partial view to Pdf</w:t>
       </w:r>
@@ -4669,7 +5268,7 @@
       <w:pPr>
         <w:pStyle w:val="Heading3"/>
       </w:pPr>
-      <w:bookmarkStart w:id="18" w:name="_Toc29160076"/>
+      <w:bookmarkStart w:id="18" w:name="_Toc29313265"/>
       <w:r>
         <w:t>Sample:</w:t>
       </w:r>
@@ -4693,7 +5292,7 @@
       <w:pPr>
         <w:pStyle w:val="Heading2"/>
       </w:pPr>
-      <w:bookmarkStart w:id="19" w:name="_Toc29160077"/>
+      <w:bookmarkStart w:id="19" w:name="_Toc29313266"/>
       <w:r>
         <w:t>Advanced options</w:t>
       </w:r>
@@ -4707,7 +5306,7 @@
       <w:pPr>
         <w:pStyle w:val="Heading1"/>
       </w:pPr>
-      <w:bookmarkStart w:id="20" w:name="_Toc29160078"/>
+      <w:bookmarkStart w:id="20" w:name="_Toc29313267"/>
       <w:r>
         <w:t xml:space="preserve">Chapter 3: </w:t>
       </w:r>
@@ -4728,6 +5327,13 @@
       </w:r>
     </w:p>
     <w:p>
+      <w:pPr>
+        <w:rPr>
+          <w:rFonts w:hint="cs"/>
+          <w:rtl/>
+          <w:lang w:bidi="ar-EG"/>
+        </w:rPr>
+      </w:pPr>
       <w:r>
         <w:t xml:space="preserve">Deploy to windows docker </w:t>
       </w:r>
@@ -4736,8 +5342,9 @@
       <w:pPr>
         <w:pStyle w:val="Heading1"/>
       </w:pPr>
-      <w:bookmarkStart w:id="21" w:name="_Toc29160079"/>
-      <w:r>
+      <w:bookmarkStart w:id="21" w:name="_Toc29313268"/>
+      <w:r>
+        <w:lastRenderedPageBreak/>
         <w:t xml:space="preserve">Chapter </w:t>
       </w:r>
       <w:r>
@@ -4758,7 +5365,7 @@
       <w:pPr>
         <w:pStyle w:val="Heading2"/>
       </w:pPr>
-      <w:bookmarkStart w:id="22" w:name="_Toc29160080"/>
+      <w:bookmarkStart w:id="22" w:name="_Toc29313269"/>
       <w:r>
         <w:t>Open Pdf</w:t>
       </w:r>
@@ -4768,7 +5375,7 @@
       <w:pPr>
         <w:pStyle w:val="Heading2"/>
       </w:pPr>
-      <w:bookmarkStart w:id="23" w:name="_Toc29160081"/>
+      <w:bookmarkStart w:id="23" w:name="_Toc29313270"/>
       <w:r>
         <w:t>Merge Pdf</w:t>
       </w:r>
@@ -4778,7 +5385,7 @@
       <w:pPr>
         <w:pStyle w:val="Heading2"/>
       </w:pPr>
-      <w:bookmarkStart w:id="24" w:name="_Toc29160082"/>
+      <w:bookmarkStart w:id="24" w:name="_Toc29313271"/>
       <w:r>
         <w:t>Add Header Or footer to Pdf</w:t>
       </w:r>
@@ -4788,7 +5395,7 @@
       <w:pPr>
         <w:pStyle w:val="Heading2"/>
       </w:pPr>
-      <w:bookmarkStart w:id="25" w:name="_Toc29160083"/>
+      <w:bookmarkStart w:id="25" w:name="_Toc29313272"/>
       <w:r>
         <w:t>Pdf security</w:t>
       </w:r>
@@ -4798,7 +5405,7 @@
       <w:pPr>
         <w:pStyle w:val="Heading2"/>
       </w:pPr>
-      <w:bookmarkStart w:id="26" w:name="_Toc29160084"/>
+      <w:bookmarkStart w:id="26" w:name="_Toc29313273"/>
       <w:r>
         <w:t>Pdf extraction and conversions</w:t>
       </w:r>
@@ -4811,7 +5418,7 @@
       <w:pPr>
         <w:pStyle w:val="Heading1"/>
       </w:pPr>
-      <w:bookmarkStart w:id="27" w:name="_Toc29160085"/>
+      <w:bookmarkStart w:id="27" w:name="_Toc29313274"/>
       <w:r>
         <w:t>Summary</w:t>
       </w:r>
@@ -4821,7 +5428,7 @@
       <w:pPr>
         <w:pStyle w:val="Heading1"/>
       </w:pPr>
-      <w:bookmarkStart w:id="28" w:name="_Toc29160086"/>
+      <w:bookmarkStart w:id="28" w:name="_Toc29313275"/>
       <w:r>
         <w:t>Appendix (A)</w:t>
       </w:r>
@@ -4831,7 +5438,7 @@
       <w:pPr>
         <w:pStyle w:val="Heading1"/>
       </w:pPr>
-      <w:bookmarkStart w:id="29" w:name="_Toc29160087"/>
+      <w:bookmarkStart w:id="29" w:name="_Toc29313276"/>
       <w:r>
         <w:t>References</w:t>
       </w:r>
@@ -4851,7 +5458,7 @@
       <w:r>
         <w:t xml:space="preserve">Dockize and asp.net core application </w:t>
       </w:r>
-      <w:hyperlink r:id="rId21" w:history="1">
+      <w:hyperlink r:id="rId23" w:history="1">
         <w:r>
           <w:rPr>
             <w:rStyle w:val="Hyperlink"/>
@@ -4877,7 +5484,7 @@
       <w:r>
         <w:br/>
       </w:r>
-      <w:hyperlink r:id="rId22" w:history="1">
+      <w:hyperlink r:id="rId24" w:history="1">
         <w:r>
           <w:rPr>
             <w:rStyle w:val="Hyperlink"/>
@@ -4900,7 +5507,7 @@
       <w:r>
         <w:br/>
       </w:r>
-      <w:hyperlink r:id="rId23" w:history="1">
+      <w:hyperlink r:id="rId25" w:history="1">
         <w:r>
           <w:rPr>
             <w:rStyle w:val="Hyperlink"/>
@@ -4914,9 +5521,8 @@
       <w:pPr>
         <w:pStyle w:val="Heading1"/>
       </w:pPr>
-      <w:bookmarkStart w:id="30" w:name="_Toc29160088"/>
-      <w:r>
-        <w:lastRenderedPageBreak/>
+      <w:bookmarkStart w:id="30" w:name="_Toc29313277"/>
+      <w:r>
         <w:t>Author</w:t>
       </w:r>
       <w:bookmarkEnd w:id="30"/>
@@ -4953,7 +5559,7 @@
                     <pic:cNvPicPr/>
                   </pic:nvPicPr>
                   <pic:blipFill>
-                    <a:blip r:embed="rId24">
+                    <a:blip r:embed="rId26">
                       <a:extLst>
                         <a:ext uri="{28A0092B-C50C-407E-A947-70E740481C1C}">
                           <a14:useLocalDpi xmlns:a14="http://schemas.microsoft.com/office/drawing/2010/main" val="0"/>
@@ -5548,6 +6154,184 @@
     </w:lvl>
   </w:abstractNum>
   <w:abstractNum w:abstractNumId="5" w15:restartNumberingAfterBreak="0">
+    <w:nsid w:val="6FCA7269"/>
+    <w:multiLevelType w:val="hybridMultilevel"/>
+    <w:tmpl w:val="DB6C7264"/>
+    <w:lvl w:ilvl="0" w:tplc="A8CE822C">
+      <w:start w:val="1"/>
+      <w:numFmt w:val="decimal"/>
+      <w:lvlText w:val="%1-"/>
+      <w:lvlJc w:val="left"/>
+      <w:pPr>
+        <w:ind w:left="720" w:hanging="360"/>
+      </w:pPr>
+      <w:rPr>
+        <w:rFonts w:hint="default"/>
+      </w:rPr>
+    </w:lvl>
+    <w:lvl w:ilvl="1" w:tplc="04090019" w:tentative="1">
+      <w:start w:val="1"/>
+      <w:numFmt w:val="lowerLetter"/>
+      <w:lvlText w:val="%2."/>
+      <w:lvlJc w:val="left"/>
+      <w:pPr>
+        <w:ind w:left="1440" w:hanging="360"/>
+      </w:pPr>
+    </w:lvl>
+    <w:lvl w:ilvl="2" w:tplc="0409001B" w:tentative="1">
+      <w:start w:val="1"/>
+      <w:numFmt w:val="lowerRoman"/>
+      <w:lvlText w:val="%3."/>
+      <w:lvlJc w:val="right"/>
+      <w:pPr>
+        <w:ind w:left="2160" w:hanging="180"/>
+      </w:pPr>
+    </w:lvl>
+    <w:lvl w:ilvl="3" w:tplc="0409000F" w:tentative="1">
+      <w:start w:val="1"/>
+      <w:numFmt w:val="decimal"/>
+      <w:lvlText w:val="%4."/>
+      <w:lvlJc w:val="left"/>
+      <w:pPr>
+        <w:ind w:left="2880" w:hanging="360"/>
+      </w:pPr>
+    </w:lvl>
+    <w:lvl w:ilvl="4" w:tplc="04090019" w:tentative="1">
+      <w:start w:val="1"/>
+      <w:numFmt w:val="lowerLetter"/>
+      <w:lvlText w:val="%5."/>
+      <w:lvlJc w:val="left"/>
+      <w:pPr>
+        <w:ind w:left="3600" w:hanging="360"/>
+      </w:pPr>
+    </w:lvl>
+    <w:lvl w:ilvl="5" w:tplc="0409001B" w:tentative="1">
+      <w:start w:val="1"/>
+      <w:numFmt w:val="lowerRoman"/>
+      <w:lvlText w:val="%6."/>
+      <w:lvlJc w:val="right"/>
+      <w:pPr>
+        <w:ind w:left="4320" w:hanging="180"/>
+      </w:pPr>
+    </w:lvl>
+    <w:lvl w:ilvl="6" w:tplc="0409000F" w:tentative="1">
+      <w:start w:val="1"/>
+      <w:numFmt w:val="decimal"/>
+      <w:lvlText w:val="%7."/>
+      <w:lvlJc w:val="left"/>
+      <w:pPr>
+        <w:ind w:left="5040" w:hanging="360"/>
+      </w:pPr>
+    </w:lvl>
+    <w:lvl w:ilvl="7" w:tplc="04090019" w:tentative="1">
+      <w:start w:val="1"/>
+      <w:numFmt w:val="lowerLetter"/>
+      <w:lvlText w:val="%8."/>
+      <w:lvlJc w:val="left"/>
+      <w:pPr>
+        <w:ind w:left="5760" w:hanging="360"/>
+      </w:pPr>
+    </w:lvl>
+    <w:lvl w:ilvl="8" w:tplc="0409001B" w:tentative="1">
+      <w:start w:val="1"/>
+      <w:numFmt w:val="lowerRoman"/>
+      <w:lvlText w:val="%9."/>
+      <w:lvlJc w:val="right"/>
+      <w:pPr>
+        <w:ind w:left="6480" w:hanging="180"/>
+      </w:pPr>
+    </w:lvl>
+  </w:abstractNum>
+  <w:abstractNum w:abstractNumId="6" w15:restartNumberingAfterBreak="0">
+    <w:nsid w:val="73B81B34"/>
+    <w:multiLevelType w:val="hybridMultilevel"/>
+    <w:tmpl w:val="FFD4F036"/>
+    <w:lvl w:ilvl="0" w:tplc="D0B41E78">
+      <w:start w:val="1"/>
+      <w:numFmt w:val="decimal"/>
+      <w:lvlText w:val="%1-"/>
+      <w:lvlJc w:val="left"/>
+      <w:pPr>
+        <w:ind w:left="720" w:hanging="360"/>
+      </w:pPr>
+      <w:rPr>
+        <w:rFonts w:hint="default"/>
+      </w:rPr>
+    </w:lvl>
+    <w:lvl w:ilvl="1" w:tplc="04090019">
+      <w:start w:val="1"/>
+      <w:numFmt w:val="lowerLetter"/>
+      <w:lvlText w:val="%2."/>
+      <w:lvlJc w:val="left"/>
+      <w:pPr>
+        <w:ind w:left="1440" w:hanging="360"/>
+      </w:pPr>
+    </w:lvl>
+    <w:lvl w:ilvl="2" w:tplc="0409001B">
+      <w:start w:val="1"/>
+      <w:numFmt w:val="lowerRoman"/>
+      <w:lvlText w:val="%3."/>
+      <w:lvlJc w:val="right"/>
+      <w:pPr>
+        <w:ind w:left="2160" w:hanging="180"/>
+      </w:pPr>
+    </w:lvl>
+    <w:lvl w:ilvl="3" w:tplc="0409000F" w:tentative="1">
+      <w:start w:val="1"/>
+      <w:numFmt w:val="decimal"/>
+      <w:lvlText w:val="%4."/>
+      <w:lvlJc w:val="left"/>
+      <w:pPr>
+        <w:ind w:left="2880" w:hanging="360"/>
+      </w:pPr>
+    </w:lvl>
+    <w:lvl w:ilvl="4" w:tplc="04090019" w:tentative="1">
+      <w:start w:val="1"/>
+      <w:numFmt w:val="lowerLetter"/>
+      <w:lvlText w:val="%5."/>
+      <w:lvlJc w:val="left"/>
+      <w:pPr>
+        <w:ind w:left="3600" w:hanging="360"/>
+      </w:pPr>
+    </w:lvl>
+    <w:lvl w:ilvl="5" w:tplc="0409001B" w:tentative="1">
+      <w:start w:val="1"/>
+      <w:numFmt w:val="lowerRoman"/>
+      <w:lvlText w:val="%6."/>
+      <w:lvlJc w:val="right"/>
+      <w:pPr>
+        <w:ind w:left="4320" w:hanging="180"/>
+      </w:pPr>
+    </w:lvl>
+    <w:lvl w:ilvl="6" w:tplc="0409000F" w:tentative="1">
+      <w:start w:val="1"/>
+      <w:numFmt w:val="decimal"/>
+      <w:lvlText w:val="%7."/>
+      <w:lvlJc w:val="left"/>
+      <w:pPr>
+        <w:ind w:left="5040" w:hanging="360"/>
+      </w:pPr>
+    </w:lvl>
+    <w:lvl w:ilvl="7" w:tplc="04090019" w:tentative="1">
+      <w:start w:val="1"/>
+      <w:numFmt w:val="lowerLetter"/>
+      <w:lvlText w:val="%8."/>
+      <w:lvlJc w:val="left"/>
+      <w:pPr>
+        <w:ind w:left="5760" w:hanging="360"/>
+      </w:pPr>
+    </w:lvl>
+    <w:lvl w:ilvl="8" w:tplc="0409001B" w:tentative="1">
+      <w:start w:val="1"/>
+      <w:numFmt w:val="lowerRoman"/>
+      <w:lvlText w:val="%9."/>
+      <w:lvlJc w:val="right"/>
+      <w:pPr>
+        <w:ind w:left="6480" w:hanging="180"/>
+      </w:pPr>
+    </w:lvl>
+  </w:abstractNum>
+  <w:abstractNum w:abstractNumId="7" w15:restartNumberingAfterBreak="0">
     <w:nsid w:val="77595C7C"/>
     <w:multiLevelType w:val="hybridMultilevel"/>
     <w:tmpl w:val="8482F46C"/>
@@ -5636,7 +6420,7 @@
       </w:pPr>
     </w:lvl>
   </w:abstractNum>
-  <w:abstractNum w:abstractNumId="6" w15:restartNumberingAfterBreak="0">
+  <w:abstractNum w:abstractNumId="8" w15:restartNumberingAfterBreak="0">
     <w:nsid w:val="78CB5CDC"/>
     <w:multiLevelType w:val="hybridMultilevel"/>
     <w:tmpl w:val="048CDC04"/>
@@ -5735,7 +6519,7 @@
     <w:abstractNumId w:val="0"/>
   </w:num>
   <w:num w:numId="4">
-    <w:abstractNumId w:val="5"/>
+    <w:abstractNumId w:val="7"/>
   </w:num>
   <w:num w:numId="5">
     <w:abstractNumId w:val="1"/>
@@ -5744,6 +6528,12 @@
     <w:abstractNumId w:val="3"/>
   </w:num>
   <w:num w:numId="7">
+    <w:abstractNumId w:val="8"/>
+  </w:num>
+  <w:num w:numId="8">
+    <w:abstractNumId w:val="5"/>
+  </w:num>
+  <w:num w:numId="9">
     <w:abstractNumId w:val="6"/>
   </w:num>
 </w:numbering>
@@ -6691,7 +7481,7 @@
 </file>
 
 <file path=customXml/itemProps1.xml><?xml version="1.0" encoding="utf-8"?>
-<ds:datastoreItem xmlns:ds="http://schemas.openxmlformats.org/officeDocument/2006/customXml" ds:itemID="{051A8AFD-2516-4010-8C0B-CFE654B7C9CC}">
+<ds:datastoreItem xmlns:ds="http://schemas.openxmlformats.org/officeDocument/2006/customXml" ds:itemID="{897CA8A4-CE1F-44AE-8650-119984AD8FA0}">
   <ds:schemaRefs>
     <ds:schemaRef ds:uri="http://schemas.openxmlformats.org/officeDocument/2006/bibliography"/>
   </ds:schemaRefs>

</xml_diff>